<commit_message>
sua bao cao ky thuat
</commit_message>
<xml_diff>
--- a/MAU BAO CAO KY THUAT_5.5.14[1].docx
+++ b/MAU BAO CAO KY THUAT_5.5.14[1].docx
@@ -1,6 +1,6 @@
 
 <file path=word/document.xml><?xml version="1.0" encoding="utf-8"?>
-<w:document xmlns:wpc="http://schemas.microsoft.com/office/word/2010/wordprocessingCanvas" xmlns:mc="http://schemas.openxmlformats.org/markup-compatibility/2006" xmlns:o="urn:schemas-microsoft-com:office:office" xmlns:r="http://schemas.openxmlformats.org/officeDocument/2006/relationships" xmlns:m="http://schemas.openxmlformats.org/officeDocument/2006/math" xmlns:v="urn:schemas-microsoft-com:vml" xmlns:wp14="http://schemas.microsoft.com/office/word/2010/wordprocessingDrawing" xmlns:wp="http://schemas.openxmlformats.org/drawingml/2006/wordprocessingDrawing" xmlns:w10="urn:schemas-microsoft-com:office:word" xmlns:w="http://schemas.openxmlformats.org/wordprocessingml/2006/main" xmlns:w14="http://schemas.microsoft.com/office/word/2010/wordml" xmlns:wpg="http://schemas.microsoft.com/office/word/2010/wordprocessingGroup" xmlns:wpi="http://schemas.microsoft.com/office/word/2010/wordprocessingInk" xmlns:wne="http://schemas.microsoft.com/office/word/2006/wordml" xmlns:wps="http://schemas.microsoft.com/office/word/2010/wordprocessingShape" mc:Ignorable="w14 wp14">
+<w:document xmlns:wpc="http://schemas.microsoft.com/office/word/2010/wordprocessingCanvas" xmlns:mc="http://schemas.openxmlformats.org/markup-compatibility/2006" xmlns:o="urn:schemas-microsoft-com:office:office" xmlns:r="http://schemas.openxmlformats.org/officeDocument/2006/relationships" xmlns:m="http://schemas.openxmlformats.org/officeDocument/2006/math" xmlns:v="urn:schemas-microsoft-com:vml" xmlns:wp14="http://schemas.microsoft.com/office/word/2010/wordprocessingDrawing" xmlns:wp="http://schemas.openxmlformats.org/drawingml/2006/wordprocessingDrawing" xmlns:w10="urn:schemas-microsoft-com:office:word" xmlns:w="http://schemas.openxmlformats.org/wordprocessingml/2006/main" xmlns:w14="http://schemas.microsoft.com/office/word/2010/wordml" xmlns:w15="http://schemas.microsoft.com/office/word/2012/wordml" xmlns:wpg="http://schemas.microsoft.com/office/word/2010/wordprocessingGroup" xmlns:wpi="http://schemas.microsoft.com/office/word/2010/wordprocessingInk" xmlns:wne="http://schemas.microsoft.com/office/word/2006/wordml" xmlns:wps="http://schemas.microsoft.com/office/word/2010/wordprocessingShape" mc:Ignorable="w14 w15 wp14">
   <w:body>
     <w:p>
       <w:pPr>
@@ -106,7 +106,7 @@
                     </pic:cNvPicPr>
                   </pic:nvPicPr>
                   <pic:blipFill>
-                    <a:blip r:embed="rId9" cstate="print">
+                    <a:blip r:embed="rId8" cstate="print">
                       <a:extLst>
                         <a:ext uri="{28A0092B-C50C-407E-A947-70E740481C1C}">
                           <a14:useLocalDpi xmlns:a14="http://schemas.microsoft.com/office/drawing/2010/main" val="0"/>
@@ -581,7 +581,7 @@
           <w:szCs w:val="30"/>
         </w:rPr>
         <w:sectPr>
-          <w:footerReference w:type="default" r:id="rId10"/>
+          <w:footerReference w:type="default" r:id="rId9"/>
           <w:pgSz w:w="12240" w:h="15840"/>
           <w:pgMar w:top="1134" w:right="1134" w:bottom="1134" w:left="1701" w:header="720" w:footer="720" w:gutter="0"/>
           <w:pgBorders w:display="firstPage" w:offsetFrom="page">
@@ -600,7 +600,16 @@
           <w:sz w:val="30"/>
           <w:szCs w:val="30"/>
         </w:rPr>
-        <w:t xml:space="preserve">TP. HỒ CHÍ MINH, THÁNG </w:t>
+        <w:t xml:space="preserve">TP. HỒ CHÍ MINH, </w:t>
+      </w:r>
+      <w:bookmarkStart w:id="1" w:name="_GoBack"/>
+      <w:bookmarkEnd w:id="1"/>
+      <w:r>
+        <w:rPr>
+          <w:sz w:val="30"/>
+          <w:szCs w:val="30"/>
+        </w:rPr>
+        <w:t xml:space="preserve">THÁNG </w:t>
       </w:r>
       <w:r>
         <w:rPr>
@@ -4481,7 +4490,7 @@
     <w:p>
       <w:pPr>
         <w:sectPr>
-          <w:footerReference w:type="default" r:id="rId11"/>
+          <w:footerReference w:type="default" r:id="rId10"/>
           <w:pgSz w:w="12240" w:h="15840"/>
           <w:pgMar w:top="709" w:right="1134" w:bottom="567" w:left="1701" w:header="720" w:footer="720" w:gutter="0"/>
           <w:pgNumType w:fmt="lowerRoman" w:start="1"/>
@@ -4504,7 +4513,7 @@
         <w:lastRenderedPageBreak/>
         <w:t xml:space="preserve">    </w:t>
       </w:r>
-      <w:bookmarkStart w:id="1" w:name="_Toc388487871"/>
+      <w:bookmarkStart w:id="2" w:name="_Toc388487871"/>
       <w:r>
         <w:rPr>
           <w:rFonts w:cs="Times New Roman"/>
@@ -4512,7 +4521,7 @@
         <w:t>Giới thiệu</w:t>
       </w:r>
       <w:bookmarkEnd w:id="0"/>
-      <w:bookmarkEnd w:id="1"/>
+      <w:bookmarkEnd w:id="2"/>
       <w:r>
         <w:rPr>
           <w:rFonts w:cs="Times New Roman"/>
@@ -4541,16 +4550,16 @@
           <w:rFonts w:cs="Times New Roman"/>
         </w:rPr>
       </w:pPr>
-      <w:bookmarkStart w:id="2" w:name="_Toc374781589"/>
-      <w:bookmarkStart w:id="3" w:name="_Toc388487872"/>
+      <w:bookmarkStart w:id="3" w:name="_Toc374781589"/>
+      <w:bookmarkStart w:id="4" w:name="_Toc388487872"/>
       <w:r>
         <w:rPr>
           <w:rFonts w:cs="Times New Roman"/>
         </w:rPr>
         <w:t>Mục tiêu  đề tài</w:t>
       </w:r>
-      <w:bookmarkEnd w:id="2"/>
       <w:bookmarkEnd w:id="3"/>
+      <w:bookmarkEnd w:id="4"/>
     </w:p>
     <w:p>
       <w:pPr>
@@ -4571,16 +4580,16 @@
           <w:rFonts w:cs="Times New Roman"/>
         </w:rPr>
       </w:pPr>
-      <w:bookmarkStart w:id="4" w:name="_Toc374781590"/>
-      <w:bookmarkStart w:id="5" w:name="_Toc388487873"/>
+      <w:bookmarkStart w:id="5" w:name="_Toc374781590"/>
+      <w:bookmarkStart w:id="6" w:name="_Toc388487873"/>
       <w:r>
         <w:rPr>
           <w:rFonts w:cs="Times New Roman"/>
         </w:rPr>
         <w:t>Đóng góp của đề tài</w:t>
       </w:r>
-      <w:bookmarkEnd w:id="4"/>
       <w:bookmarkEnd w:id="5"/>
+      <w:bookmarkEnd w:id="6"/>
     </w:p>
     <w:p>
       <w:r>
@@ -4606,24 +4615,24 @@
           <w:rFonts w:cs="Times New Roman"/>
         </w:rPr>
       </w:pPr>
-      <w:bookmarkStart w:id="6" w:name="_Toc374781591"/>
-      <w:bookmarkStart w:id="7" w:name="_Toc374963533"/>
-      <w:bookmarkStart w:id="8" w:name="_Toc388487874"/>
+      <w:bookmarkStart w:id="7" w:name="_Toc374781591"/>
+      <w:bookmarkStart w:id="8" w:name="_Toc374963533"/>
+      <w:bookmarkStart w:id="9" w:name="_Toc388487874"/>
       <w:r>
         <w:rPr>
           <w:rFonts w:cs="Times New Roman"/>
         </w:rPr>
         <w:t xml:space="preserve">Cấu trúc </w:t>
       </w:r>
-      <w:bookmarkEnd w:id="6"/>
       <w:bookmarkEnd w:id="7"/>
+      <w:bookmarkEnd w:id="8"/>
       <w:r>
         <w:rPr>
           <w:rFonts w:cs="Times New Roman"/>
         </w:rPr>
         <w:t xml:space="preserve"> báo cáo kỹ thuật</w:t>
       </w:r>
-      <w:bookmarkEnd w:id="8"/>
+      <w:bookmarkEnd w:id="9"/>
     </w:p>
     <w:p>
       <w:r>
@@ -4693,7 +4702,7 @@
           <w:rFonts w:cs="Times New Roman"/>
         </w:rPr>
       </w:pPr>
-      <w:bookmarkStart w:id="9" w:name="_Toc388487875"/>
+      <w:bookmarkStart w:id="10" w:name="_Toc388487875"/>
       <w:r>
         <w:rPr>
           <w:rFonts w:cs="Times New Roman"/>
@@ -4701,17 +4710,17 @@
         <w:lastRenderedPageBreak/>
         <w:t>: Cách hiện thực và các kỹ thuật áp dụng</w:t>
       </w:r>
-      <w:bookmarkEnd w:id="9"/>
+      <w:bookmarkEnd w:id="10"/>
     </w:p>
     <w:p>
       <w:pPr>
         <w:pStyle w:val="Heading2"/>
       </w:pPr>
-      <w:bookmarkStart w:id="10" w:name="_Toc388487876"/>
+      <w:bookmarkStart w:id="11" w:name="_Toc388487876"/>
       <w:r>
         <w:t>Tổ chức Project</w:t>
       </w:r>
-      <w:bookmarkEnd w:id="10"/>
+      <w:bookmarkEnd w:id="11"/>
     </w:p>
     <w:p>
       <w:r>
@@ -4762,16 +4771,16 @@
           <w:b/>
         </w:rPr>
       </w:pPr>
-      <w:bookmarkStart w:id="11" w:name="OLE_LINK1"/>
-      <w:bookmarkStart w:id="12" w:name="OLE_LINK2"/>
+      <w:bookmarkStart w:id="12" w:name="OLE_LINK1"/>
+      <w:bookmarkStart w:id="13" w:name="OLE_LINK2"/>
       <w:r>
         <w:rPr>
           <w:b/>
         </w:rPr>
         <w:t>BeKoolActivity.java</w:t>
       </w:r>
-      <w:bookmarkEnd w:id="11"/>
       <w:bookmarkEnd w:id="12"/>
+      <w:bookmarkEnd w:id="13"/>
     </w:p>
     <w:p>
       <w:r>
@@ -4874,7 +4883,7 @@
           <w:rFonts w:eastAsiaTheme="minorHAnsi" w:cs="Times New Roman"/>
         </w:rPr>
       </w:pPr>
-      <w:bookmarkStart w:id="13" w:name="_Toc388487877"/>
+      <w:bookmarkStart w:id="14" w:name="_Toc388487877"/>
       <w:r>
         <w:rPr>
           <w:rFonts w:eastAsiaTheme="minorHAnsi" w:cs="Times New Roman"/>
@@ -4882,7 +4891,7 @@
         <w:lastRenderedPageBreak/>
         <w:t>Các package được sử dụng</w:t>
       </w:r>
-      <w:bookmarkEnd w:id="13"/>
+      <w:bookmarkEnd w:id="14"/>
     </w:p>
     <w:p>
       <w:r>
@@ -4902,8 +4911,8 @@
           <w:b/>
         </w:rPr>
       </w:pPr>
-      <w:bookmarkStart w:id="14" w:name="OLE_LINK3"/>
-      <w:bookmarkStart w:id="15" w:name="OLE_LINK4"/>
+      <w:bookmarkStart w:id="15" w:name="OLE_LINK3"/>
+      <w:bookmarkStart w:id="16" w:name="OLE_LINK4"/>
       <w:r>
         <w:rPr>
           <w:rFonts w:ascii="Courier New" w:hAnsi="Courier New" w:cs="Courier New"/>
@@ -4912,8 +4921,8 @@
         <w:t>BitmapFactory</w:t>
       </w:r>
     </w:p>
-    <w:bookmarkEnd w:id="14"/>
     <w:bookmarkEnd w:id="15"/>
+    <w:bookmarkEnd w:id="16"/>
     <w:p>
       <w:r>
         <w:t xml:space="preserve">Cung cấp các phương thức hỗ trợ xử lý trên hình ảnh bitmap. Trong ứng dụng chỉ sử dụng một hàm duy nhất từ class này đó là </w:t>
@@ -5022,19 +5031,46 @@
     </w:p>
     <w:p>
       <w:r>
-        <w:t xml:space="preserve">Cung cấp các phương thức hỗ trợ việc điều khiển audio cũng như audio và stream. Trong suốt quá trình tồn tại, một đối tượng MediaPlayer trải qua nhiều trạng thái được thể hiện trong hình </w:t>
-      </w:r>
-      <w:r>
-        <w:rPr>
-          <w:highlight w:val="yellow"/>
-        </w:rPr>
-        <w:t>số</w:t>
-      </w:r>
-      <w:r>
-        <w:rPr>
-          <w:highlight w:val="yellow"/>
-        </w:rPr>
-        <w:t xml:space="preserve"> hình</w:t>
+        <w:t xml:space="preserve">Cung cấp các phương thức hỗ trợ việc điều khiển </w:t>
+      </w:r>
+      <w:r>
+        <w:t xml:space="preserve">audio cũng như audio và stream. Thư viện cung cấp nhiều hàm phục vụ cho trình phát nhạc như </w:t>
+      </w:r>
+      <w:r>
+        <w:rPr>
+          <w:rFonts w:ascii="Courier New" w:hAnsi="Courier New" w:cs="Courier New"/>
+        </w:rPr>
+        <w:t>start()</w:t>
+      </w:r>
+      <w:r>
+        <w:t xml:space="preserve">, </w:t>
+      </w:r>
+      <w:r>
+        <w:rPr>
+          <w:rFonts w:ascii="Courier New" w:hAnsi="Courier New" w:cs="Courier New"/>
+        </w:rPr>
+        <w:t>pause()</w:t>
+      </w:r>
+      <w:r>
+        <w:t xml:space="preserve">, </w:t>
+      </w:r>
+      <w:r>
+        <w:rPr>
+          <w:rFonts w:ascii="Courier New" w:hAnsi="Courier New" w:cs="Courier New"/>
+        </w:rPr>
+        <w:t>reset()</w:t>
+      </w:r>
+      <w:r>
+        <w:t xml:space="preserve">, </w:t>
+      </w:r>
+      <w:r>
+        <w:rPr>
+          <w:rFonts w:ascii="Courier New" w:hAnsi="Courier New" w:cs="Courier New"/>
+        </w:rPr>
+        <w:t>getDuration()</w:t>
+      </w:r>
+      <w:r>
+        <w:t>,…</w:t>
       </w:r>
     </w:p>
     <w:p>
@@ -5052,60 +5088,6 @@
           <w:szCs w:val="20"/>
         </w:rPr>
       </w:pPr>
-      <w:r>
-        <w:rPr>
-          <w:noProof/>
-        </w:rPr>
-        <w:lastRenderedPageBreak/>
-        <w:drawing>
-          <wp:inline distT="0" distB="0" distL="0" distR="0">
-            <wp:extent cx="5972175" cy="7306646"/>
-            <wp:effectExtent l="0" t="0" r="0" b="0"/>
-            <wp:docPr id="1" name="Picture 1" descr="MediaPlayer State diagram"/>
-            <wp:cNvGraphicFramePr>
-              <a:graphicFrameLocks xmlns:a="http://schemas.openxmlformats.org/drawingml/2006/main" noChangeAspect="1"/>
-            </wp:cNvGraphicFramePr>
-            <a:graphic xmlns:a="http://schemas.openxmlformats.org/drawingml/2006/main">
-              <a:graphicData uri="http://schemas.openxmlformats.org/drawingml/2006/picture">
-                <pic:pic xmlns:pic="http://schemas.openxmlformats.org/drawingml/2006/picture">
-                  <pic:nvPicPr>
-                    <pic:cNvPr id="0" name="Picture 1" descr="MediaPlayer State diagram"/>
-                    <pic:cNvPicPr>
-                      <a:picLocks noChangeAspect="1" noChangeArrowheads="1"/>
-                    </pic:cNvPicPr>
-                  </pic:nvPicPr>
-                  <pic:blipFill>
-                    <a:blip r:embed="rId12">
-                      <a:extLst>
-                        <a:ext uri="{28A0092B-C50C-407E-A947-70E740481C1C}">
-                          <a14:useLocalDpi xmlns:a14="http://schemas.microsoft.com/office/drawing/2010/main" val="0"/>
-                        </a:ext>
-                      </a:extLst>
-                    </a:blip>
-                    <a:srcRect/>
-                    <a:stretch>
-                      <a:fillRect/>
-                    </a:stretch>
-                  </pic:blipFill>
-                  <pic:spPr bwMode="auto">
-                    <a:xfrm>
-                      <a:off x="0" y="0"/>
-                      <a:ext cx="5972175" cy="7306646"/>
-                    </a:xfrm>
-                    <a:prstGeom prst="rect">
-                      <a:avLst/>
-                    </a:prstGeom>
-                    <a:noFill/>
-                    <a:ln>
-                      <a:noFill/>
-                    </a:ln>
-                  </pic:spPr>
-                </pic:pic>
-              </a:graphicData>
-            </a:graphic>
-          </wp:inline>
-        </w:drawing>
-      </w:r>
     </w:p>
     <w:p>
       <w:pPr>
@@ -5132,17 +5114,15 @@
         <w:jc w:val="left"/>
         <w:rPr>
           <w:rFonts w:ascii="Courier New" w:hAnsi="Courier New" w:cs="Courier New"/>
+          <w:b/>
           <w:color w:val="000000"/>
-          <w:sz w:val="20"/>
-          <w:szCs w:val="20"/>
         </w:rPr>
       </w:pPr>
       <w:r>
         <w:rPr>
           <w:rFonts w:ascii="Courier New" w:hAnsi="Courier New" w:cs="Courier New"/>
+          <w:b/>
           <w:color w:val="000000"/>
-          <w:sz w:val="20"/>
-          <w:szCs w:val="20"/>
         </w:rPr>
         <w:t>SeekBar</w:t>
       </w:r>
@@ -5164,11 +5144,7 @@
         <w:t>ờ</w:t>
       </w:r>
       <w:r>
-        <w:t xml:space="preserve"> tính năng này seekbar được sử dụng làm thanh tiến trình chơi cho ứng </w:t>
-      </w:r>
-      <w:r>
-        <w:lastRenderedPageBreak/>
-        <w:t>dụng, cung cấp khả năng tùy chỉnh linh hoạt hơn. Cũng nhờ vào đó, hai phím chức năng forward và backward được loại bỏ, giúp bộ điều khiển trở nên đơn giản, gọn gàng hơn.</w:t>
+        <w:t xml:space="preserve"> tính năng này seekbar được sử dụng làm thanh tiến trình chơi cho ứng dụng, cung cấp khả năng tùy chỉnh linh hoạt hơn. Cũng nhờ vào đó, hai phím chức năng forward và backward được loại bỏ, giúp bộ điều khiển trở nên đơn giản, gọn gàng hơn.</w:t>
       </w:r>
     </w:p>
     <w:p>
@@ -5197,9 +5173,10 @@
         <w:rPr>
           <w:rFonts w:cs="Times New Roman"/>
         </w:rPr>
+        <w:lastRenderedPageBreak/>
         <w:t>:</w:t>
       </w:r>
-      <w:bookmarkStart w:id="16" w:name="_Toc388487878"/>
+      <w:bookmarkStart w:id="17" w:name="_Toc388487878"/>
       <w:r>
         <w:rPr>
           <w:rFonts w:cs="Times New Roman"/>
@@ -5212,37 +5189,37 @@
         </w:rPr>
         <w:t>Tổng quan về giao diện ứng dụng</w:t>
       </w:r>
-      <w:bookmarkEnd w:id="16"/>
+      <w:bookmarkEnd w:id="17"/>
     </w:p>
     <w:p>
       <w:pPr>
         <w:pStyle w:val="Heading2"/>
       </w:pPr>
-      <w:bookmarkStart w:id="17" w:name="_Toc388487879"/>
+      <w:bookmarkStart w:id="18" w:name="_Toc388487879"/>
       <w:r>
         <w:t>Giao diện chơi nhạc</w:t>
       </w:r>
-      <w:bookmarkEnd w:id="17"/>
+      <w:bookmarkEnd w:id="18"/>
     </w:p>
     <w:p>
       <w:pPr>
         <w:pStyle w:val="Heading2"/>
       </w:pPr>
-      <w:bookmarkStart w:id="18" w:name="_Toc388487880"/>
+      <w:bookmarkStart w:id="19" w:name="_Toc388487880"/>
       <w:r>
         <w:t>Các phím chức năng</w:t>
       </w:r>
-      <w:bookmarkEnd w:id="18"/>
+      <w:bookmarkEnd w:id="19"/>
     </w:p>
     <w:p>
       <w:pPr>
         <w:pStyle w:val="Heading2"/>
       </w:pPr>
-      <w:bookmarkStart w:id="19" w:name="_Toc388487881"/>
+      <w:bookmarkStart w:id="20" w:name="_Toc388487881"/>
       <w:r>
         <w:t>Giao diện tìm kiếm bài hát</w:t>
       </w:r>
-      <w:bookmarkEnd w:id="19"/>
+      <w:bookmarkEnd w:id="20"/>
     </w:p>
     <w:p>
       <w:pPr>
@@ -5257,7 +5234,7 @@
         </w:rPr>
         <w:t>:</w:t>
       </w:r>
-      <w:bookmarkStart w:id="20" w:name="_Toc388487882"/>
+      <w:bookmarkStart w:id="21" w:name="_Toc388487882"/>
       <w:r>
         <w:rPr>
           <w:rFonts w:cs="Times New Roman"/>
@@ -5270,27 +5247,27 @@
         </w:rPr>
         <w:t>Hướng dẫn sử dụng</w:t>
       </w:r>
-      <w:bookmarkEnd w:id="20"/>
+      <w:bookmarkEnd w:id="21"/>
     </w:p>
     <w:p>
       <w:pPr>
         <w:pStyle w:val="Heading2"/>
       </w:pPr>
-      <w:bookmarkStart w:id="21" w:name="_Toc388487883"/>
+      <w:bookmarkStart w:id="22" w:name="_Toc388487883"/>
       <w:r>
         <w:t>Cài đặt</w:t>
       </w:r>
-      <w:bookmarkEnd w:id="21"/>
+      <w:bookmarkEnd w:id="22"/>
     </w:p>
     <w:p>
       <w:pPr>
         <w:pStyle w:val="Heading2"/>
       </w:pPr>
-      <w:bookmarkStart w:id="22" w:name="_Toc388487884"/>
+      <w:bookmarkStart w:id="23" w:name="_Toc388487884"/>
       <w:r>
         <w:t>Các thao tác cơ bản</w:t>
       </w:r>
-      <w:bookmarkEnd w:id="22"/>
+      <w:bookmarkEnd w:id="23"/>
     </w:p>
     <w:p>
       <w:pPr>
@@ -5305,7 +5282,7 @@
         </w:rPr>
         <w:t>:</w:t>
       </w:r>
-      <w:bookmarkStart w:id="23" w:name="_Toc388487885"/>
+      <w:bookmarkStart w:id="24" w:name="_Toc388487885"/>
       <w:r>
         <w:rPr>
           <w:rFonts w:cs="Times New Roman"/>
@@ -5318,17 +5295,17 @@
         </w:rPr>
         <w:t>Kết luận</w:t>
       </w:r>
-      <w:bookmarkEnd w:id="23"/>
+      <w:bookmarkEnd w:id="24"/>
     </w:p>
     <w:p>
       <w:pPr>
         <w:pStyle w:val="Heading2"/>
       </w:pPr>
-      <w:bookmarkStart w:id="24" w:name="_Toc388487886"/>
+      <w:bookmarkStart w:id="25" w:name="_Toc388487886"/>
       <w:r>
         <w:t>Phân công công việc</w:t>
       </w:r>
-      <w:bookmarkEnd w:id="24"/>
+      <w:bookmarkEnd w:id="25"/>
     </w:p>
     <w:p>
       <w:r>
@@ -5381,7 +5358,6 @@
         <w:ind w:left="567" w:firstLine="0"/>
       </w:pPr>
       <w:r>
-        <w:lastRenderedPageBreak/>
         <w:t>Nguyễn Kim Trung Hiếu:</w:t>
       </w:r>
     </w:p>
@@ -5398,7 +5374,11 @@
         <w:t>Tham khảo và sử dụng những ứng dụng chơi nhạc đã có sẵn trên thị trường: Power AMP, Win AMP, jetAudio,…</w:t>
       </w:r>
       <w:r>
-        <w:t xml:space="preserve"> để từ đó rút ra những ưu khuyết điểm của những ứng dụng chơi nhạc này và phát triển 1 ứng dụng chơi nhạc thuần Việt, hoàn thiện các chức năng.</w:t>
+        <w:t xml:space="preserve"> để từ đó rút ra những ưu khuyết điểm của </w:t>
+      </w:r>
+      <w:r>
+        <w:lastRenderedPageBreak/>
+        <w:t>những ứng dụng chơi nhạc này và phát triển 1 ứng dụng chơi nhạc thuần Việt, hoàn thiện các chức năng.</w:t>
       </w:r>
     </w:p>
     <w:p>
@@ -5456,8 +5436,6 @@
       <w:r>
         <w:t>ứng dụng</w:t>
       </w:r>
-      <w:bookmarkStart w:id="25" w:name="_GoBack"/>
-      <w:bookmarkEnd w:id="25"/>
       <w:r>
         <w:t xml:space="preserve"> và đưa ra phiên bản đầu tiên.</w:t>
       </w:r>
@@ -5523,7 +5501,6 @@
       </w:pPr>
       <w:bookmarkStart w:id="28" w:name="_Toc388487889"/>
       <w:r>
-        <w:lastRenderedPageBreak/>
         <w:t>Kinh nghiệm thu được</w:t>
       </w:r>
       <w:bookmarkEnd w:id="28"/>
@@ -5549,6 +5526,7 @@
         </w:numPr>
       </w:pPr>
       <w:r>
+        <w:lastRenderedPageBreak/>
         <w:t>Có được nhiều kinh nghiệm trong việc lập trình ứng dụng trên thiết bị di động nền Android.</w:t>
       </w:r>
     </w:p>
@@ -5599,7 +5577,7 @@
       <w:r>
         <w:t xml:space="preserve">. InfoLab Group, MIT Computer Science and Artificial Intelligence Laboratory, </w:t>
       </w:r>
-      <w:hyperlink r:id="rId13" w:history="1">
+      <w:hyperlink r:id="rId11" w:history="1">
         <w:r>
           <w:rPr>
             <w:rStyle w:val="Hyperlink"/>
@@ -5787,7 +5765,7 @@
         </w:rPr>
         <w:t>tạp chí/hội nghị/ địa chỉ website, cuốn, số (nếu là tạp chí), trang. số- số, tháng, năm</w:t>
       </w:r>
-      <w:hyperlink r:id="rId14" w:history="1"/>
+      <w:hyperlink r:id="rId12" w:history="1"/>
       <w:r>
         <w:br w:type="page"/>
       </w:r>
@@ -5827,7 +5805,7 @@
       <w:bookmarkEnd w:id="31"/>
     </w:p>
     <w:sectPr>
-      <w:footerReference w:type="default" r:id="rId15"/>
+      <w:footerReference w:type="default" r:id="rId13"/>
       <w:pgSz w:w="12240" w:h="15840"/>
       <w:pgMar w:top="1134" w:right="1134" w:bottom="1134" w:left="1701" w:header="720" w:footer="720" w:gutter="0"/>
       <w:pgNumType w:start="1"/>
@@ -5839,7 +5817,7 @@
 </file>
 
 <file path=word/endnotes.xml><?xml version="1.0" encoding="utf-8"?>
-<w:endnotes xmlns:wpc="http://schemas.microsoft.com/office/word/2010/wordprocessingCanvas" xmlns:mc="http://schemas.openxmlformats.org/markup-compatibility/2006" xmlns:o="urn:schemas-microsoft-com:office:office" xmlns:r="http://schemas.openxmlformats.org/officeDocument/2006/relationships" xmlns:m="http://schemas.openxmlformats.org/officeDocument/2006/math" xmlns:v="urn:schemas-microsoft-com:vml" xmlns:wp14="http://schemas.microsoft.com/office/word/2010/wordprocessingDrawing" xmlns:wp="http://schemas.openxmlformats.org/drawingml/2006/wordprocessingDrawing" xmlns:w10="urn:schemas-microsoft-com:office:word" xmlns:w="http://schemas.openxmlformats.org/wordprocessingml/2006/main" xmlns:w14="http://schemas.microsoft.com/office/word/2010/wordml" xmlns:wpg="http://schemas.microsoft.com/office/word/2010/wordprocessingGroup" xmlns:wpi="http://schemas.microsoft.com/office/word/2010/wordprocessingInk" xmlns:wne="http://schemas.microsoft.com/office/word/2006/wordml" xmlns:wps="http://schemas.microsoft.com/office/word/2010/wordprocessingShape" mc:Ignorable="w14 wp14">
+<w:endnotes xmlns:wpc="http://schemas.microsoft.com/office/word/2010/wordprocessingCanvas" xmlns:mc="http://schemas.openxmlformats.org/markup-compatibility/2006" xmlns:o="urn:schemas-microsoft-com:office:office" xmlns:r="http://schemas.openxmlformats.org/officeDocument/2006/relationships" xmlns:m="http://schemas.openxmlformats.org/officeDocument/2006/math" xmlns:v="urn:schemas-microsoft-com:vml" xmlns:wp14="http://schemas.microsoft.com/office/word/2010/wordprocessingDrawing" xmlns:wp="http://schemas.openxmlformats.org/drawingml/2006/wordprocessingDrawing" xmlns:w10="urn:schemas-microsoft-com:office:word" xmlns:w="http://schemas.openxmlformats.org/wordprocessingml/2006/main" xmlns:w14="http://schemas.microsoft.com/office/word/2010/wordml" xmlns:w15="http://schemas.microsoft.com/office/word/2012/wordml" xmlns:wpg="http://schemas.microsoft.com/office/word/2010/wordprocessingGroup" xmlns:wpi="http://schemas.microsoft.com/office/word/2010/wordprocessingInk" xmlns:wne="http://schemas.microsoft.com/office/word/2006/wordml" xmlns:wps="http://schemas.microsoft.com/office/word/2010/wordprocessingShape" mc:Ignorable="w14 w15 wp14">
   <w:endnote w:type="separator" w:id="-1">
     <w:p>
       <w:pPr>
@@ -5864,7 +5842,7 @@
 </file>
 
 <file path=word/footer1.xml><?xml version="1.0" encoding="utf-8"?>
-<w:ftr xmlns:wpc="http://schemas.microsoft.com/office/word/2010/wordprocessingCanvas" xmlns:mc="http://schemas.openxmlformats.org/markup-compatibility/2006" xmlns:o="urn:schemas-microsoft-com:office:office" xmlns:r="http://schemas.openxmlformats.org/officeDocument/2006/relationships" xmlns:m="http://schemas.openxmlformats.org/officeDocument/2006/math" xmlns:v="urn:schemas-microsoft-com:vml" xmlns:wp14="http://schemas.microsoft.com/office/word/2010/wordprocessingDrawing" xmlns:wp="http://schemas.openxmlformats.org/drawingml/2006/wordprocessingDrawing" xmlns:w10="urn:schemas-microsoft-com:office:word" xmlns:w="http://schemas.openxmlformats.org/wordprocessingml/2006/main" xmlns:w14="http://schemas.microsoft.com/office/word/2010/wordml" xmlns:wpg="http://schemas.microsoft.com/office/word/2010/wordprocessingGroup" xmlns:wpi="http://schemas.microsoft.com/office/word/2010/wordprocessingInk" xmlns:wne="http://schemas.microsoft.com/office/word/2006/wordml" xmlns:wps="http://schemas.microsoft.com/office/word/2010/wordprocessingShape" mc:Ignorable="w14 wp14">
+<w:ftr xmlns:wpc="http://schemas.microsoft.com/office/word/2010/wordprocessingCanvas" xmlns:mc="http://schemas.openxmlformats.org/markup-compatibility/2006" xmlns:o="urn:schemas-microsoft-com:office:office" xmlns:r="http://schemas.openxmlformats.org/officeDocument/2006/relationships" xmlns:m="http://schemas.openxmlformats.org/officeDocument/2006/math" xmlns:v="urn:schemas-microsoft-com:vml" xmlns:wp14="http://schemas.microsoft.com/office/word/2010/wordprocessingDrawing" xmlns:wp="http://schemas.openxmlformats.org/drawingml/2006/wordprocessingDrawing" xmlns:w10="urn:schemas-microsoft-com:office:word" xmlns:w="http://schemas.openxmlformats.org/wordprocessingml/2006/main" xmlns:w14="http://schemas.microsoft.com/office/word/2010/wordml" xmlns:w15="http://schemas.microsoft.com/office/word/2012/wordml" xmlns:wpg="http://schemas.microsoft.com/office/word/2010/wordprocessingGroup" xmlns:wpi="http://schemas.microsoft.com/office/word/2010/wordprocessingInk" xmlns:wne="http://schemas.microsoft.com/office/word/2006/wordml" xmlns:wps="http://schemas.microsoft.com/office/word/2010/wordprocessingShape" mc:Ignorable="w14 w15 wp14">
   <w:p>
     <w:pPr>
       <w:pStyle w:val="Footer"/>
@@ -5881,7 +5859,7 @@
 </file>
 
 <file path=word/footer2.xml><?xml version="1.0" encoding="utf-8"?>
-<w:ftr xmlns:wpc="http://schemas.microsoft.com/office/word/2010/wordprocessingCanvas" xmlns:mc="http://schemas.openxmlformats.org/markup-compatibility/2006" xmlns:o="urn:schemas-microsoft-com:office:office" xmlns:r="http://schemas.openxmlformats.org/officeDocument/2006/relationships" xmlns:m="http://schemas.openxmlformats.org/officeDocument/2006/math" xmlns:v="urn:schemas-microsoft-com:vml" xmlns:wp14="http://schemas.microsoft.com/office/word/2010/wordprocessingDrawing" xmlns:wp="http://schemas.openxmlformats.org/drawingml/2006/wordprocessingDrawing" xmlns:w10="urn:schemas-microsoft-com:office:word" xmlns:w="http://schemas.openxmlformats.org/wordprocessingml/2006/main" xmlns:w14="http://schemas.microsoft.com/office/word/2010/wordml" xmlns:wpg="http://schemas.microsoft.com/office/word/2010/wordprocessingGroup" xmlns:wpi="http://schemas.microsoft.com/office/word/2010/wordprocessingInk" xmlns:wne="http://schemas.microsoft.com/office/word/2006/wordml" xmlns:wps="http://schemas.microsoft.com/office/word/2010/wordprocessingShape" mc:Ignorable="w14 wp14">
+<w:ftr xmlns:wpc="http://schemas.microsoft.com/office/word/2010/wordprocessingCanvas" xmlns:mc="http://schemas.openxmlformats.org/markup-compatibility/2006" xmlns:o="urn:schemas-microsoft-com:office:office" xmlns:r="http://schemas.openxmlformats.org/officeDocument/2006/relationships" xmlns:m="http://schemas.openxmlformats.org/officeDocument/2006/math" xmlns:v="urn:schemas-microsoft-com:vml" xmlns:wp14="http://schemas.microsoft.com/office/word/2010/wordprocessingDrawing" xmlns:wp="http://schemas.openxmlformats.org/drawingml/2006/wordprocessingDrawing" xmlns:w10="urn:schemas-microsoft-com:office:word" xmlns:w="http://schemas.openxmlformats.org/wordprocessingml/2006/main" xmlns:w14="http://schemas.microsoft.com/office/word/2010/wordml" xmlns:w15="http://schemas.microsoft.com/office/word/2012/wordml" xmlns:wpg="http://schemas.microsoft.com/office/word/2010/wordprocessingGroup" xmlns:wpi="http://schemas.microsoft.com/office/word/2010/wordprocessingInk" xmlns:wne="http://schemas.microsoft.com/office/word/2006/wordml" xmlns:wps="http://schemas.microsoft.com/office/word/2010/wordprocessingShape" mc:Ignorable="w14 w15 wp14">
   <w:sdt>
     <w:sdtPr>
       <w:id w:val="1964332"/>
@@ -5914,7 +5892,7 @@
           <w:rPr>
             <w:noProof/>
           </w:rPr>
-          <w:t>i</w:t>
+          <w:t>iv</w:t>
         </w:r>
         <w:r>
           <w:rPr>
@@ -5935,7 +5913,7 @@
 </file>
 
 <file path=word/footer3.xml><?xml version="1.0" encoding="utf-8"?>
-<w:ftr xmlns:wpc="http://schemas.microsoft.com/office/word/2010/wordprocessingCanvas" xmlns:mc="http://schemas.openxmlformats.org/markup-compatibility/2006" xmlns:o="urn:schemas-microsoft-com:office:office" xmlns:r="http://schemas.openxmlformats.org/officeDocument/2006/relationships" xmlns:m="http://schemas.openxmlformats.org/officeDocument/2006/math" xmlns:v="urn:schemas-microsoft-com:vml" xmlns:wp14="http://schemas.microsoft.com/office/word/2010/wordprocessingDrawing" xmlns:wp="http://schemas.openxmlformats.org/drawingml/2006/wordprocessingDrawing" xmlns:w10="urn:schemas-microsoft-com:office:word" xmlns:w="http://schemas.openxmlformats.org/wordprocessingml/2006/main" xmlns:w14="http://schemas.microsoft.com/office/word/2010/wordml" xmlns:wpg="http://schemas.microsoft.com/office/word/2010/wordprocessingGroup" xmlns:wpi="http://schemas.microsoft.com/office/word/2010/wordprocessingInk" xmlns:wne="http://schemas.microsoft.com/office/word/2006/wordml" xmlns:wps="http://schemas.microsoft.com/office/word/2010/wordprocessingShape" mc:Ignorable="w14 wp14">
+<w:ftr xmlns:wpc="http://schemas.microsoft.com/office/word/2010/wordprocessingCanvas" xmlns:mc="http://schemas.openxmlformats.org/markup-compatibility/2006" xmlns:o="urn:schemas-microsoft-com:office:office" xmlns:r="http://schemas.openxmlformats.org/officeDocument/2006/relationships" xmlns:m="http://schemas.openxmlformats.org/officeDocument/2006/math" xmlns:v="urn:schemas-microsoft-com:vml" xmlns:wp14="http://schemas.microsoft.com/office/word/2010/wordprocessingDrawing" xmlns:wp="http://schemas.openxmlformats.org/drawingml/2006/wordprocessingDrawing" xmlns:w10="urn:schemas-microsoft-com:office:word" xmlns:w="http://schemas.openxmlformats.org/wordprocessingml/2006/main" xmlns:w14="http://schemas.microsoft.com/office/word/2010/wordml" xmlns:w15="http://schemas.microsoft.com/office/word/2012/wordml" xmlns:wpg="http://schemas.microsoft.com/office/word/2010/wordprocessingGroup" xmlns:wpi="http://schemas.microsoft.com/office/word/2010/wordprocessingInk" xmlns:wne="http://schemas.microsoft.com/office/word/2006/wordml" xmlns:wps="http://schemas.microsoft.com/office/word/2010/wordprocessingShape" mc:Ignorable="w14 w15 wp14">
   <w:sdt>
     <w:sdtPr>
       <w:id w:val="705837107"/>
@@ -5968,7 +5946,7 @@
           <w:rPr>
             <w:noProof/>
           </w:rPr>
-          <w:t>6</w:t>
+          <w:t>3</w:t>
         </w:r>
         <w:r>
           <w:rPr>
@@ -5989,7 +5967,7 @@
 </file>
 
 <file path=word/footnotes.xml><?xml version="1.0" encoding="utf-8"?>
-<w:footnotes xmlns:wpc="http://schemas.microsoft.com/office/word/2010/wordprocessingCanvas" xmlns:mc="http://schemas.openxmlformats.org/markup-compatibility/2006" xmlns:o="urn:schemas-microsoft-com:office:office" xmlns:r="http://schemas.openxmlformats.org/officeDocument/2006/relationships" xmlns:m="http://schemas.openxmlformats.org/officeDocument/2006/math" xmlns:v="urn:schemas-microsoft-com:vml" xmlns:wp14="http://schemas.microsoft.com/office/word/2010/wordprocessingDrawing" xmlns:wp="http://schemas.openxmlformats.org/drawingml/2006/wordprocessingDrawing" xmlns:w10="urn:schemas-microsoft-com:office:word" xmlns:w="http://schemas.openxmlformats.org/wordprocessingml/2006/main" xmlns:w14="http://schemas.microsoft.com/office/word/2010/wordml" xmlns:wpg="http://schemas.microsoft.com/office/word/2010/wordprocessingGroup" xmlns:wpi="http://schemas.microsoft.com/office/word/2010/wordprocessingInk" xmlns:wne="http://schemas.microsoft.com/office/word/2006/wordml" xmlns:wps="http://schemas.microsoft.com/office/word/2010/wordprocessingShape" mc:Ignorable="w14 wp14">
+<w:footnotes xmlns:wpc="http://schemas.microsoft.com/office/word/2010/wordprocessingCanvas" xmlns:mc="http://schemas.openxmlformats.org/markup-compatibility/2006" xmlns:o="urn:schemas-microsoft-com:office:office" xmlns:r="http://schemas.openxmlformats.org/officeDocument/2006/relationships" xmlns:m="http://schemas.openxmlformats.org/officeDocument/2006/math" xmlns:v="urn:schemas-microsoft-com:vml" xmlns:wp14="http://schemas.microsoft.com/office/word/2010/wordprocessingDrawing" xmlns:wp="http://schemas.openxmlformats.org/drawingml/2006/wordprocessingDrawing" xmlns:w10="urn:schemas-microsoft-com:office:word" xmlns:w="http://schemas.openxmlformats.org/wordprocessingml/2006/main" xmlns:w14="http://schemas.microsoft.com/office/word/2010/wordml" xmlns:w15="http://schemas.microsoft.com/office/word/2012/wordml" xmlns:wpg="http://schemas.microsoft.com/office/word/2010/wordprocessingGroup" xmlns:wpi="http://schemas.microsoft.com/office/word/2010/wordprocessingInk" xmlns:wne="http://schemas.microsoft.com/office/word/2006/wordml" xmlns:wps="http://schemas.microsoft.com/office/word/2010/wordprocessingShape" mc:Ignorable="w14 w15 wp14">
   <w:footnote w:type="separator" w:id="-1">
     <w:p>
       <w:pPr>
@@ -6014,7 +5992,7 @@
 </file>
 
 <file path=word/numbering.xml><?xml version="1.0" encoding="utf-8"?>
-<w:numbering xmlns:wpc="http://schemas.microsoft.com/office/word/2010/wordprocessingCanvas" xmlns:mc="http://schemas.openxmlformats.org/markup-compatibility/2006" xmlns:o="urn:schemas-microsoft-com:office:office" xmlns:r="http://schemas.openxmlformats.org/officeDocument/2006/relationships" xmlns:m="http://schemas.openxmlformats.org/officeDocument/2006/math" xmlns:v="urn:schemas-microsoft-com:vml" xmlns:wp14="http://schemas.microsoft.com/office/word/2010/wordprocessingDrawing" xmlns:wp="http://schemas.openxmlformats.org/drawingml/2006/wordprocessingDrawing" xmlns:w10="urn:schemas-microsoft-com:office:word" xmlns:w="http://schemas.openxmlformats.org/wordprocessingml/2006/main" xmlns:w14="http://schemas.microsoft.com/office/word/2010/wordml" xmlns:wpg="http://schemas.microsoft.com/office/word/2010/wordprocessingGroup" xmlns:wpi="http://schemas.microsoft.com/office/word/2010/wordprocessingInk" xmlns:wne="http://schemas.microsoft.com/office/word/2006/wordml" xmlns:wps="http://schemas.microsoft.com/office/word/2010/wordprocessingShape" mc:Ignorable="w14 wp14">
+<w:numbering xmlns:wpc="http://schemas.microsoft.com/office/word/2010/wordprocessingCanvas" xmlns:mc="http://schemas.openxmlformats.org/markup-compatibility/2006" xmlns:o="urn:schemas-microsoft-com:office:office" xmlns:r="http://schemas.openxmlformats.org/officeDocument/2006/relationships" xmlns:m="http://schemas.openxmlformats.org/officeDocument/2006/math" xmlns:v="urn:schemas-microsoft-com:vml" xmlns:wp14="http://schemas.microsoft.com/office/word/2010/wordprocessingDrawing" xmlns:wp="http://schemas.openxmlformats.org/drawingml/2006/wordprocessingDrawing" xmlns:w10="urn:schemas-microsoft-com:office:word" xmlns:w="http://schemas.openxmlformats.org/wordprocessingml/2006/main" xmlns:w14="http://schemas.microsoft.com/office/word/2010/wordml" xmlns:w15="http://schemas.microsoft.com/office/word/2012/wordml" xmlns:wpg="http://schemas.microsoft.com/office/word/2010/wordprocessingGroup" xmlns:wpi="http://schemas.microsoft.com/office/word/2010/wordprocessingInk" xmlns:wne="http://schemas.microsoft.com/office/word/2006/wordml" xmlns:wps="http://schemas.microsoft.com/office/word/2010/wordprocessingShape" mc:Ignorable="w14 w15 wp14">
   <w:abstractNum w:abstractNumId="0">
     <w:nsid w:val="030A3FC5"/>
     <w:multiLevelType w:val="hybridMultilevel"/>
@@ -8374,7 +8352,7 @@
 </file>
 
 <file path=word/styles.xml><?xml version="1.0" encoding="utf-8"?>
-<w:styles xmlns:mc="http://schemas.openxmlformats.org/markup-compatibility/2006" xmlns:r="http://schemas.openxmlformats.org/officeDocument/2006/relationships" xmlns:w="http://schemas.openxmlformats.org/wordprocessingml/2006/main" xmlns:w14="http://schemas.microsoft.com/office/word/2010/wordml" mc:Ignorable="w14">
+<w:styles xmlns:mc="http://schemas.openxmlformats.org/markup-compatibility/2006" xmlns:r="http://schemas.openxmlformats.org/officeDocument/2006/relationships" xmlns:w="http://schemas.openxmlformats.org/wordprocessingml/2006/main" xmlns:w14="http://schemas.microsoft.com/office/word/2010/wordml" xmlns:w15="http://schemas.microsoft.com/office/word/2012/wordml" mc:Ignorable="w14 w15">
   <w:docDefaults>
     <w:rPrDefault>
       <w:rPr>
@@ -8390,781 +8368,378 @@
       </w:pPr>
     </w:pPrDefault>
   </w:docDefaults>
-  <w:latentStyles w:defLockedState="0" w:defUIPriority="99" w:defSemiHidden="1" w:defUnhideWhenUsed="1" w:defQFormat="0" w:count="267">
-    <w:lsdException w:name="Normal" w:semiHidden="0" w:uiPriority="0" w:unhideWhenUsed="0" w:qFormat="1"/>
-    <w:lsdException w:name="heading 1" w:semiHidden="0" w:uiPriority="9" w:unhideWhenUsed="0" w:qFormat="1"/>
-    <w:lsdException w:name="heading 2" w:uiPriority="9" w:qFormat="1"/>
-    <w:lsdException w:name="heading 3" w:uiPriority="9" w:qFormat="1"/>
-    <w:lsdException w:name="heading 4" w:uiPriority="9" w:qFormat="1"/>
-    <w:lsdException w:name="heading 5" w:uiPriority="9" w:qFormat="1"/>
-    <w:lsdException w:name="heading 6" w:uiPriority="9" w:qFormat="1"/>
-    <w:lsdException w:name="heading 7" w:uiPriority="9" w:qFormat="1"/>
-    <w:lsdException w:name="heading 8" w:uiPriority="9" w:qFormat="1"/>
-    <w:lsdException w:name="heading 9" w:uiPriority="9" w:qFormat="1"/>
-    <w:lsdException w:name="toc 1" w:uiPriority="39"/>
-    <w:lsdException w:name="toc 2" w:uiPriority="39"/>
-    <w:lsdException w:name="toc 3" w:uiPriority="39"/>
-    <w:lsdException w:name="toc 4" w:uiPriority="39"/>
-    <w:lsdException w:name="toc 5" w:uiPriority="39"/>
-    <w:lsdException w:name="toc 6" w:uiPriority="39"/>
-    <w:lsdException w:name="toc 7" w:uiPriority="39"/>
-    <w:lsdException w:name="toc 8" w:uiPriority="39"/>
-    <w:lsdException w:name="toc 9" w:uiPriority="39"/>
-    <w:lsdException w:name="caption" w:uiPriority="35" w:qFormat="1"/>
-    <w:lsdException w:name="Title" w:semiHidden="0" w:uiPriority="10" w:unhideWhenUsed="0" w:qFormat="1"/>
-    <w:lsdException w:name="Default Paragraph Font" w:uiPriority="1"/>
-    <w:lsdException w:name="Subtitle" w:semiHidden="0" w:uiPriority="11" w:unhideWhenUsed="0" w:qFormat="1"/>
-    <w:lsdException w:name="Strong" w:semiHidden="0" w:uiPriority="22" w:unhideWhenUsed="0" w:qFormat="1"/>
-    <w:lsdException w:name="Emphasis" w:semiHidden="0" w:uiPriority="20" w:unhideWhenUsed="0" w:qFormat="1"/>
-    <w:lsdException w:name="Table Grid" w:semiHidden="0" w:uiPriority="39" w:unhideWhenUsed="0"/>
-    <w:lsdException w:name="Placeholder Text" w:unhideWhenUsed="0"/>
-    <w:lsdException w:name="No Spacing" w:semiHidden="0" w:uiPriority="1" w:unhideWhenUsed="0" w:qFormat="1"/>
-    <w:lsdException w:name="Light Shading" w:semiHidden="0" w:uiPriority="60" w:unhideWhenUsed="0"/>
-    <w:lsdException w:name="Light List" w:semiHidden="0" w:uiPriority="61" w:unhideWhenUsed="0"/>
-    <w:lsdException w:name="Light Grid" w:semiHidden="0" w:uiPriority="62" w:unhideWhenUsed="0"/>
-    <w:lsdException w:name="Medium Shading 1" w:semiHidden="0" w:uiPriority="63" w:unhideWhenUsed="0"/>
-    <w:lsdException w:name="Medium Shading 2" w:semiHidden="0" w:uiPriority="64" w:unhideWhenUsed="0"/>
-    <w:lsdException w:name="Medium List 1" w:semiHidden="0" w:uiPriority="65" w:unhideWhenUsed="0"/>
-    <w:lsdException w:name="Medium List 2" w:semiHidden="0" w:uiPriority="66" w:unhideWhenUsed="0"/>
-    <w:lsdException w:name="Medium Grid 1" w:semiHidden="0" w:uiPriority="67" w:unhideWhenUsed="0"/>
-    <w:lsdException w:name="Medium Grid 2" w:semiHidden="0" w:uiPriority="68" w:unhideWhenUsed="0"/>
-    <w:lsdException w:name="Medium Grid 3" w:semiHidden="0" w:uiPriority="69" w:unhideWhenUsed="0"/>
-    <w:lsdException w:name="Dark List" w:semiHidden="0" w:uiPriority="70" w:unhideWhenUsed="0"/>
-    <w:lsdException w:name="Colorful Shading" w:semiHidden="0" w:uiPriority="71" w:unhideWhenUsed="0"/>
-    <w:lsdException w:name="Colorful List" w:semiHidden="0" w:uiPriority="72" w:unhideWhenUsed="0"/>
-    <w:lsdException w:name="Colorful Grid" w:semiHidden="0" w:uiPriority="73" w:unhideWhenUsed="0"/>
-    <w:lsdException w:name="Light Shading Accent 1" w:semiHidden="0" w:uiPriority="60" w:unhideWhenUsed="0"/>
-    <w:lsdException w:name="Light List Accent 1" w:semiHidden="0" w:uiPriority="61" w:unhideWhenUsed="0"/>
-    <w:lsdException w:name="Light Grid Accent 1" w:semiHidden="0" w:uiPriority="62" w:unhideWhenUsed="0"/>
-    <w:lsdException w:name="Medium Shading 1 Accent 1" w:semiHidden="0" w:uiPriority="63" w:unhideWhenUsed="0"/>
-    <w:lsdException w:name="Medium Shading 2 Accent 1" w:semiHidden="0" w:uiPriority="64" w:unhideWhenUsed="0"/>
-    <w:lsdException w:name="Medium List 1 Accent 1" w:semiHidden="0" w:uiPriority="65" w:unhideWhenUsed="0"/>
-    <w:lsdException w:name="Revision" w:unhideWhenUsed="0"/>
-    <w:lsdException w:name="List Paragraph" w:semiHidden="0" w:uiPriority="0" w:unhideWhenUsed="0" w:qFormat="1"/>
-    <w:lsdException w:name="Quote" w:semiHidden="0" w:uiPriority="29" w:unhideWhenUsed="0" w:qFormat="1"/>
-    <w:lsdException w:name="Intense Quote" w:semiHidden="0" w:uiPriority="30" w:unhideWhenUsed="0" w:qFormat="1"/>
-    <w:lsdException w:name="Medium List 2 Accent 1" w:semiHidden="0" w:uiPriority="66" w:unhideWhenUsed="0"/>
-    <w:lsdException w:name="Medium Grid 1 Accent 1" w:semiHidden="0" w:uiPriority="67" w:unhideWhenUsed="0"/>
-    <w:lsdException w:name="Medium Grid 2 Accent 1" w:semiHidden="0" w:uiPriority="68" w:unhideWhenUsed="0"/>
-    <w:lsdException w:name="Medium Grid 3 Accent 1" w:semiHidden="0" w:uiPriority="69" w:unhideWhenUsed="0"/>
-    <w:lsdException w:name="Dark List Accent 1" w:semiHidden="0" w:uiPriority="70" w:unhideWhenUsed="0"/>
-    <w:lsdException w:name="Colorful Shading Accent 1" w:semiHidden="0" w:uiPriority="71" w:unhideWhenUsed="0"/>
-    <w:lsdException w:name="Colorful List Accent 1" w:semiHidden="0" w:uiPriority="72" w:unhideWhenUsed="0"/>
-    <w:lsdException w:name="Colorful Grid Accent 1" w:semiHidden="0" w:uiPriority="73" w:unhideWhenUsed="0"/>
-    <w:lsdException w:name="Light Shading Accent 2" w:semiHidden="0" w:uiPriority="60" w:unhideWhenUsed="0"/>
-    <w:lsdException w:name="Light List Accent 2" w:semiHidden="0" w:uiPriority="61" w:unhideWhenUsed="0"/>
-    <w:lsdException w:name="Light Grid Accent 2" w:semiHidden="0" w:uiPriority="62" w:unhideWhenUsed="0"/>
-    <w:lsdException w:name="Medium Shading 1 Accent 2" w:semiHidden="0" w:uiPriority="63" w:unhideWhenUsed="0"/>
-    <w:lsdException w:name="Medium Shading 2 Accent 2" w:semiHidden="0" w:uiPriority="64" w:unhideWhenUsed="0"/>
-    <w:lsdException w:name="Medium List 1 Accent 2" w:semiHidden="0" w:uiPriority="65" w:unhideWhenUsed="0"/>
-    <w:lsdException w:name="Medium List 2 Accent 2" w:semiHidden="0" w:uiPriority="66" w:unhideWhenUsed="0"/>
-    <w:lsdException w:name="Medium Grid 1 Accent 2" w:semiHidden="0" w:uiPriority="67" w:unhideWhenUsed="0"/>
-    <w:lsdException w:name="Medium Grid 2 Accent 2" w:semiHidden="0" w:uiPriority="68" w:unhideWhenUsed="0"/>
-    <w:lsdException w:name="Medium Grid 3 Accent 2" w:semiHidden="0" w:uiPriority="69" w:unhideWhenUsed="0"/>
-    <w:lsdException w:name="Dark List Accent 2" w:semiHidden="0" w:uiPriority="70" w:unhideWhenUsed="0"/>
-    <w:lsdException w:name="Colorful Shading Accent 2" w:semiHidden="0" w:uiPriority="71" w:unhideWhenUsed="0"/>
-    <w:lsdException w:name="Colorful List Accent 2" w:semiHidden="0" w:uiPriority="72" w:unhideWhenUsed="0"/>
-    <w:lsdException w:name="Colorful Grid Accent 2" w:semiHidden="0" w:uiPriority="73" w:unhideWhenUsed="0"/>
-    <w:lsdException w:name="Light Shading Accent 3" w:semiHidden="0" w:uiPriority="60" w:unhideWhenUsed="0"/>
-    <w:lsdException w:name="Light List Accent 3" w:semiHidden="0" w:uiPriority="61" w:unhideWhenUsed="0"/>
-    <w:lsdException w:name="Light Grid Accent 3" w:semiHidden="0" w:uiPriority="62" w:unhideWhenUsed="0"/>
-    <w:lsdException w:name="Medium Shading 1 Accent 3" w:semiHidden="0" w:uiPriority="63" w:unhideWhenUsed="0"/>
-    <w:lsdException w:name="Medium Shading 2 Accent 3" w:semiHidden="0" w:uiPriority="64" w:unhideWhenUsed="0"/>
-    <w:lsdException w:name="Medium List 1 Accent 3" w:semiHidden="0" w:uiPriority="65" w:unhideWhenUsed="0"/>
-    <w:lsdException w:name="Medium List 2 Accent 3" w:semiHidden="0" w:uiPriority="66" w:unhideWhenUsed="0"/>
-    <w:lsdException w:name="Medium Grid 1 Accent 3" w:semiHidden="0" w:uiPriority="67" w:unhideWhenUsed="0"/>
-    <w:lsdException w:name="Medium Grid 2 Accent 3" w:semiHidden="0" w:uiPriority="68" w:unhideWhenUsed="0"/>
-    <w:lsdException w:name="Medium Grid 3 Accent 3" w:semiHidden="0" w:uiPriority="69" w:unhideWhenUsed="0"/>
-    <w:lsdException w:name="Dark List Accent 3" w:semiHidden="0" w:uiPriority="70" w:unhideWhenUsed="0"/>
-    <w:lsdException w:name="Colorful Shading Accent 3" w:semiHidden="0" w:uiPriority="71" w:unhideWhenUsed="0"/>
-    <w:lsdException w:name="Colorful List Accent 3" w:semiHidden="0" w:uiPriority="72" w:unhideWhenUsed="0"/>
-    <w:lsdException w:name="Colorful Grid Accent 3" w:semiHidden="0" w:uiPriority="73" w:unhideWhenUsed="0"/>
-    <w:lsdException w:name="Light Shading Accent 4" w:semiHidden="0" w:uiPriority="60" w:unhideWhenUsed="0"/>
-    <w:lsdException w:name="Light List Accent 4" w:semiHidden="0" w:uiPriority="61" w:unhideWhenUsed="0"/>
-    <w:lsdException w:name="Light Grid Accent 4" w:semiHidden="0" w:uiPriority="62" w:unhideWhenUsed="0"/>
-    <w:lsdException w:name="Medium Shading 1 Accent 4" w:semiHidden="0" w:uiPriority="63" w:unhideWhenUsed="0"/>
-    <w:lsdException w:name="Medium Shading 2 Accent 4" w:semiHidden="0" w:uiPriority="64" w:unhideWhenUsed="0"/>
-    <w:lsdException w:name="Medium List 1 Accent 4" w:semiHidden="0" w:uiPriority="65" w:unhideWhenUsed="0"/>
-    <w:lsdException w:name="Medium List 2 Accent 4" w:semiHidden="0" w:uiPriority="66" w:unhideWhenUsed="0"/>
-    <w:lsdException w:name="Medium Grid 1 Accent 4" w:semiHidden="0" w:uiPriority="67" w:unhideWhenUsed="0"/>
-    <w:lsdException w:name="Medium Grid 2 Accent 4" w:semiHidden="0" w:uiPriority="68" w:unhideWhenUsed="0"/>
-    <w:lsdException w:name="Medium Grid 3 Accent 4" w:semiHidden="0" w:uiPriority="69" w:unhideWhenUsed="0"/>
-    <w:lsdException w:name="Dark List Accent 4" w:semiHidden="0" w:uiPriority="70" w:unhideWhenUsed="0"/>
-    <w:lsdException w:name="Colorful Shading Accent 4" w:semiHidden="0" w:uiPriority="71" w:unhideWhenUsed="0"/>
-    <w:lsdException w:name="Colorful List Accent 4" w:semiHidden="0" w:uiPriority="72" w:unhideWhenUsed="0"/>
-    <w:lsdException w:name="Colorful Grid Accent 4" w:semiHidden="0" w:uiPriority="73" w:unhideWhenUsed="0"/>
-    <w:lsdException w:name="Light Shading Accent 5" w:semiHidden="0" w:uiPriority="60" w:unhideWhenUsed="0"/>
-    <w:lsdException w:name="Light List Accent 5" w:semiHidden="0" w:uiPriority="61" w:unhideWhenUsed="0"/>
-    <w:lsdException w:name="Light Grid Accent 5" w:semiHidden="0" w:uiPriority="62" w:unhideWhenUsed="0"/>
-    <w:lsdException w:name="Medium Shading 1 Accent 5" w:semiHidden="0" w:uiPriority="63" w:unhideWhenUsed="0"/>
-    <w:lsdException w:name="Medium Shading 2 Accent 5" w:semiHidden="0" w:uiPriority="64" w:unhideWhenUsed="0"/>
-    <w:lsdException w:name="Medium List 1 Accent 5" w:semiHidden="0" w:uiPriority="65" w:unhideWhenUsed="0"/>
-    <w:lsdException w:name="Medium List 2 Accent 5" w:semiHidden="0" w:uiPriority="66" w:unhideWhenUsed="0"/>
-    <w:lsdException w:name="Medium Grid 1 Accent 5" w:semiHidden="0" w:uiPriority="67" w:unhideWhenUsed="0"/>
-    <w:lsdException w:name="Medium Grid 2 Accent 5" w:semiHidden="0" w:uiPriority="68" w:unhideWhenUsed="0"/>
-    <w:lsdException w:name="Medium Grid 3 Accent 5" w:semiHidden="0" w:uiPriority="69" w:unhideWhenUsed="0"/>
-    <w:lsdException w:name="Dark List Accent 5" w:semiHidden="0" w:uiPriority="70" w:unhideWhenUsed="0"/>
-    <w:lsdException w:name="Colorful Shading Accent 5" w:semiHidden="0" w:uiPriority="71" w:unhideWhenUsed="0"/>
-    <w:lsdException w:name="Colorful List Accent 5" w:semiHidden="0" w:uiPriority="72" w:unhideWhenUsed="0"/>
-    <w:lsdException w:name="Colorful Grid Accent 5" w:semiHidden="0" w:uiPriority="73" w:unhideWhenUsed="0"/>
-    <w:lsdException w:name="Light Shading Accent 6" w:semiHidden="0" w:uiPriority="60" w:unhideWhenUsed="0"/>
-    <w:lsdException w:name="Light List Accent 6" w:semiHidden="0" w:uiPriority="61" w:unhideWhenUsed="0"/>
-    <w:lsdException w:name="Light Grid Accent 6" w:semiHidden="0" w:uiPriority="62" w:unhideWhenUsed="0"/>
-    <w:lsdException w:name="Medium Shading 1 Accent 6" w:semiHidden="0" w:uiPriority="63" w:unhideWhenUsed="0"/>
-    <w:lsdException w:name="Medium Shading 2 Accent 6" w:semiHidden="0" w:uiPriority="64" w:unhideWhenUsed="0"/>
-    <w:lsdException w:name="Medium List 1 Accent 6" w:semiHidden="0" w:uiPriority="65" w:unhideWhenUsed="0"/>
-    <w:lsdException w:name="Medium List 2 Accent 6" w:semiHidden="0" w:uiPriority="66" w:unhideWhenUsed="0"/>
-    <w:lsdException w:name="Medium Grid 1 Accent 6" w:semiHidden="0" w:uiPriority="67" w:unhideWhenUsed="0"/>
-    <w:lsdException w:name="Medium Grid 2 Accent 6" w:semiHidden="0" w:uiPriority="68" w:unhideWhenUsed="0"/>
-    <w:lsdException w:name="Medium Grid 3 Accent 6" w:semiHidden="0" w:uiPriority="69" w:unhideWhenUsed="0"/>
-    <w:lsdException w:name="Dark List Accent 6" w:semiHidden="0" w:uiPriority="70" w:unhideWhenUsed="0"/>
-    <w:lsdException w:name="Colorful Shading Accent 6" w:semiHidden="0" w:uiPriority="71" w:unhideWhenUsed="0"/>
-    <w:lsdException w:name="Colorful List Accent 6" w:semiHidden="0" w:uiPriority="72" w:unhideWhenUsed="0"/>
-    <w:lsdException w:name="Colorful Grid Accent 6" w:semiHidden="0" w:uiPriority="73" w:unhideWhenUsed="0"/>
-    <w:lsdException w:name="Subtle Emphasis" w:semiHidden="0" w:uiPriority="19" w:unhideWhenUsed="0" w:qFormat="1"/>
-    <w:lsdException w:name="Intense Emphasis" w:semiHidden="0" w:uiPriority="21" w:unhideWhenUsed="0" w:qFormat="1"/>
-    <w:lsdException w:name="Subtle Reference" w:semiHidden="0" w:uiPriority="31" w:unhideWhenUsed="0" w:qFormat="1"/>
-    <w:lsdException w:name="Intense Reference" w:semiHidden="0" w:uiPriority="32" w:unhideWhenUsed="0" w:qFormat="1"/>
-    <w:lsdException w:name="Book Title" w:semiHidden="0" w:uiPriority="33" w:unhideWhenUsed="0" w:qFormat="1"/>
-    <w:lsdException w:name="Bibliography" w:uiPriority="37"/>
-    <w:lsdException w:name="TOC Heading" w:uiPriority="39" w:qFormat="1"/>
-  </w:latentStyles>
-  <w:style w:type="paragraph" w:default="1" w:styleId="Normal">
-    <w:name w:val="Normal"/>
-    <w:qFormat/>
-    <w:rsid w:val="007B00C5"/>
-    <w:pPr>
-      <w:spacing w:after="0" w:line="360" w:lineRule="auto"/>
-      <w:ind w:firstLine="567"/>
-      <w:jc w:val="both"/>
-    </w:pPr>
-  </w:style>
-  <w:style w:type="paragraph" w:styleId="Heading1">
-    <w:name w:val="heading 1"/>
-    <w:basedOn w:val="Normal"/>
-    <w:next w:val="Normal"/>
-    <w:link w:val="Heading1Char"/>
-    <w:autoRedefine/>
-    <w:uiPriority w:val="9"/>
-    <w:qFormat/>
-    <w:rsid w:val="007F3F36"/>
-    <w:pPr>
-      <w:keepNext/>
-      <w:keepLines/>
-      <w:numPr>
-        <w:numId w:val="4"/>
-      </w:numPr>
-      <w:spacing w:before="480" w:after="480" w:line="240" w:lineRule="auto"/>
-      <w:ind w:left="3686"/>
-      <w:outlineLvl w:val="0"/>
-    </w:pPr>
-    <w:rPr>
-      <w:rFonts w:eastAsiaTheme="majorEastAsia" w:cstheme="majorBidi"/>
-      <w:b/>
-      <w:sz w:val="36"/>
-      <w:szCs w:val="32"/>
-    </w:rPr>
-  </w:style>
-  <w:style w:type="paragraph" w:styleId="Heading2">
-    <w:name w:val="heading 2"/>
-    <w:basedOn w:val="Normal"/>
-    <w:next w:val="Normal"/>
-    <w:link w:val="Heading2Char"/>
-    <w:uiPriority w:val="9"/>
-    <w:unhideWhenUsed/>
-    <w:qFormat/>
-    <w:rsid w:val="00F66900"/>
-    <w:pPr>
-      <w:keepNext/>
-      <w:keepLines/>
-      <w:numPr>
-        <w:ilvl w:val="1"/>
-        <w:numId w:val="4"/>
-      </w:numPr>
-      <w:spacing w:before="120" w:after="240" w:line="240" w:lineRule="auto"/>
-      <w:ind w:left="0"/>
-      <w:outlineLvl w:val="1"/>
-    </w:pPr>
-    <w:rPr>
-      <w:rFonts w:eastAsiaTheme="majorEastAsia" w:cstheme="majorBidi"/>
-      <w:b/>
-    </w:rPr>
-  </w:style>
-  <w:style w:type="paragraph" w:styleId="Heading3">
-    <w:name w:val="heading 3"/>
-    <w:basedOn w:val="Normal"/>
-    <w:next w:val="Normal"/>
-    <w:link w:val="Heading3Char"/>
-    <w:uiPriority w:val="9"/>
-    <w:unhideWhenUsed/>
-    <w:qFormat/>
-    <w:rsid w:val="00B97683"/>
-    <w:pPr>
-      <w:keepNext/>
-      <w:keepLines/>
-      <w:numPr>
-        <w:ilvl w:val="2"/>
-        <w:numId w:val="4"/>
-      </w:numPr>
-      <w:spacing w:before="120" w:after="240" w:line="240" w:lineRule="auto"/>
-      <w:outlineLvl w:val="2"/>
-    </w:pPr>
-    <w:rPr>
-      <w:rFonts w:eastAsiaTheme="majorEastAsia" w:cstheme="majorBidi"/>
-      <w:b/>
-      <w:szCs w:val="24"/>
-    </w:rPr>
-  </w:style>
-  <w:style w:type="character" w:default="1" w:styleId="DefaultParagraphFont">
-    <w:name w:val="Default Paragraph Font"/>
-    <w:uiPriority w:val="1"/>
-    <w:semiHidden/>
-    <w:unhideWhenUsed/>
-  </w:style>
-  <w:style w:type="table" w:default="1" w:styleId="TableNormal">
-    <w:name w:val="Normal Table"/>
-    <w:uiPriority w:val="99"/>
-    <w:semiHidden/>
-    <w:unhideWhenUsed/>
-    <w:tblPr>
-      <w:tblInd w:w="0" w:type="dxa"/>
-      <w:tblCellMar>
-        <w:top w:w="0" w:type="dxa"/>
-        <w:left w:w="108" w:type="dxa"/>
-        <w:bottom w:w="0" w:type="dxa"/>
-        <w:right w:w="108" w:type="dxa"/>
-      </w:tblCellMar>
-    </w:tblPr>
-  </w:style>
-  <w:style w:type="numbering" w:default="1" w:styleId="NoList">
-    <w:name w:val="No List"/>
-    <w:uiPriority w:val="99"/>
-    <w:semiHidden/>
-    <w:unhideWhenUsed/>
-  </w:style>
-  <w:style w:type="character" w:customStyle="1" w:styleId="Heading1Char">
-    <w:name w:val="Heading 1 Char"/>
-    <w:basedOn w:val="DefaultParagraphFont"/>
-    <w:link w:val="Heading1"/>
-    <w:uiPriority w:val="9"/>
-    <w:rsid w:val="007F3F36"/>
-    <w:rPr>
-      <w:rFonts w:eastAsiaTheme="majorEastAsia" w:cstheme="majorBidi"/>
-      <w:b/>
-      <w:sz w:val="36"/>
-      <w:szCs w:val="32"/>
-    </w:rPr>
-  </w:style>
-  <w:style w:type="character" w:customStyle="1" w:styleId="Heading2Char">
-    <w:name w:val="Heading 2 Char"/>
-    <w:basedOn w:val="DefaultParagraphFont"/>
-    <w:link w:val="Heading2"/>
-    <w:uiPriority w:val="9"/>
-    <w:rsid w:val="00B173A5"/>
-    <w:rPr>
-      <w:rFonts w:eastAsiaTheme="majorEastAsia" w:cstheme="majorBidi"/>
-      <w:b/>
-    </w:rPr>
-  </w:style>
-  <w:style w:type="character" w:customStyle="1" w:styleId="Heading3Char">
-    <w:name w:val="Heading 3 Char"/>
-    <w:basedOn w:val="DefaultParagraphFont"/>
-    <w:link w:val="Heading3"/>
-    <w:uiPriority w:val="9"/>
-    <w:rsid w:val="00B97683"/>
-    <w:rPr>
-      <w:rFonts w:eastAsiaTheme="majorEastAsia" w:cstheme="majorBidi"/>
-      <w:b/>
-      <w:szCs w:val="24"/>
-    </w:rPr>
-  </w:style>
-  <w:style w:type="paragraph" w:styleId="ListParagraph">
-    <w:name w:val="List Paragraph"/>
-    <w:basedOn w:val="Normal"/>
-    <w:link w:val="ListParagraphChar"/>
-    <w:qFormat/>
-    <w:rsid w:val="00DB4177"/>
-    <w:pPr>
-      <w:numPr>
-        <w:ilvl w:val="1"/>
-        <w:numId w:val="5"/>
-      </w:numPr>
-      <w:spacing w:after="240"/>
-    </w:pPr>
-    <w:rPr>
-      <w:color w:val="000000"/>
-    </w:rPr>
-  </w:style>
-  <w:style w:type="paragraph" w:styleId="Caption">
-    <w:name w:val="caption"/>
-    <w:basedOn w:val="Normal"/>
-    <w:next w:val="Normal"/>
-    <w:uiPriority w:val="35"/>
-    <w:unhideWhenUsed/>
-    <w:qFormat/>
-    <w:rsid w:val="007B00C5"/>
-    <w:pPr>
-      <w:spacing w:after="200" w:line="240" w:lineRule="auto"/>
-      <w:ind w:firstLine="0"/>
-      <w:jc w:val="center"/>
-    </w:pPr>
-    <w:rPr>
-      <w:i/>
-      <w:iCs/>
-      <w:sz w:val="24"/>
-      <w:szCs w:val="24"/>
-    </w:rPr>
-  </w:style>
-  <w:style w:type="paragraph" w:customStyle="1" w:styleId="ListPara2">
-    <w:name w:val="ListPara2"/>
-    <w:basedOn w:val="ListParagraph"/>
-    <w:link w:val="ListPara2Char"/>
-    <w:qFormat/>
-    <w:rsid w:val="0014395F"/>
-    <w:pPr>
-      <w:numPr>
-        <w:ilvl w:val="0"/>
-        <w:numId w:val="6"/>
-      </w:numPr>
-      <w:spacing w:before="240"/>
-      <w:ind w:left="2552" w:hanging="284"/>
-      <w:contextualSpacing/>
-    </w:pPr>
-  </w:style>
-  <w:style w:type="character" w:customStyle="1" w:styleId="apple-converted-space">
-    <w:name w:val="apple-converted-space"/>
-    <w:basedOn w:val="DefaultParagraphFont"/>
-    <w:rsid w:val="00731CBA"/>
-  </w:style>
-  <w:style w:type="character" w:customStyle="1" w:styleId="ListParagraphChar">
-    <w:name w:val="List Paragraph Char"/>
-    <w:basedOn w:val="DefaultParagraphFont"/>
-    <w:link w:val="ListParagraph"/>
-    <w:rsid w:val="00DB4177"/>
-    <w:rPr>
-      <w:color w:val="000000"/>
-    </w:rPr>
-  </w:style>
-  <w:style w:type="character" w:customStyle="1" w:styleId="ListPara2Char">
-    <w:name w:val="ListPara2 Char"/>
-    <w:basedOn w:val="ListParagraphChar"/>
-    <w:link w:val="ListPara2"/>
-    <w:rsid w:val="0014395F"/>
-    <w:rPr>
-      <w:color w:val="000000"/>
-    </w:rPr>
-  </w:style>
-  <w:style w:type="table" w:styleId="TableGrid">
-    <w:name w:val="Table Grid"/>
-    <w:basedOn w:val="TableNormal"/>
-    <w:uiPriority w:val="39"/>
-    <w:rsid w:val="00525478"/>
-    <w:pPr>
-      <w:spacing w:after="0" w:line="240" w:lineRule="auto"/>
-    </w:pPr>
-    <w:tblPr>
-      <w:tblInd w:w="0" w:type="dxa"/>
-      <w:tblBorders>
-        <w:top w:val="single" w:sz="4" w:space="0" w:color="auto"/>
-        <w:left w:val="single" w:sz="4" w:space="0" w:color="auto"/>
-        <w:bottom w:val="single" w:sz="4" w:space="0" w:color="auto"/>
-        <w:right w:val="single" w:sz="4" w:space="0" w:color="auto"/>
-        <w:insideH w:val="single" w:sz="4" w:space="0" w:color="auto"/>
-        <w:insideV w:val="single" w:sz="4" w:space="0" w:color="auto"/>
-      </w:tblBorders>
-      <w:tblCellMar>
-        <w:top w:w="0" w:type="dxa"/>
-        <w:left w:w="108" w:type="dxa"/>
-        <w:bottom w:w="0" w:type="dxa"/>
-        <w:right w:w="108" w:type="dxa"/>
-      </w:tblCellMar>
-    </w:tblPr>
-  </w:style>
-  <w:style w:type="character" w:styleId="PlaceholderText">
-    <w:name w:val="Placeholder Text"/>
-    <w:basedOn w:val="DefaultParagraphFont"/>
-    <w:uiPriority w:val="99"/>
-    <w:semiHidden/>
-    <w:rsid w:val="00DC301E"/>
-    <w:rPr>
-      <w:color w:val="808080"/>
-    </w:rPr>
-  </w:style>
-  <w:style w:type="character" w:styleId="Hyperlink">
-    <w:name w:val="Hyperlink"/>
-    <w:basedOn w:val="DefaultParagraphFont"/>
-    <w:uiPriority w:val="99"/>
-    <w:unhideWhenUsed/>
-    <w:rsid w:val="000C573A"/>
-    <w:rPr>
-      <w:color w:val="0563C1" w:themeColor="hyperlink"/>
-      <w:u w:val="single"/>
-    </w:rPr>
-  </w:style>
-  <w:style w:type="paragraph" w:customStyle="1" w:styleId="PhuLuc">
-    <w:name w:val="Phu Luc"/>
-    <w:basedOn w:val="Heading1"/>
-    <w:link w:val="PhuLucChar"/>
-    <w:qFormat/>
-    <w:rsid w:val="00B3629C"/>
-    <w:pPr>
-      <w:numPr>
-        <w:numId w:val="0"/>
-      </w:numPr>
-      <w:jc w:val="left"/>
-    </w:pPr>
-  </w:style>
-  <w:style w:type="character" w:customStyle="1" w:styleId="PhuLucChar">
-    <w:name w:val="Phu Luc Char"/>
-    <w:basedOn w:val="DefaultParagraphFont"/>
-    <w:link w:val="PhuLuc"/>
-    <w:rsid w:val="00B3629C"/>
-    <w:rPr>
-      <w:rFonts w:eastAsiaTheme="majorEastAsia" w:cstheme="majorBidi"/>
-      <w:b/>
-      <w:sz w:val="36"/>
-      <w:szCs w:val="32"/>
-    </w:rPr>
-  </w:style>
-  <w:style w:type="paragraph" w:styleId="TOC2">
-    <w:name w:val="toc 2"/>
-    <w:basedOn w:val="Normal"/>
-    <w:next w:val="Normal"/>
-    <w:autoRedefine/>
-    <w:uiPriority w:val="39"/>
-    <w:unhideWhenUsed/>
-    <w:rsid w:val="004B2406"/>
-    <w:pPr>
-      <w:spacing w:after="100"/>
-      <w:ind w:left="260"/>
-    </w:pPr>
-  </w:style>
-  <w:style w:type="paragraph" w:styleId="TOC1">
-    <w:name w:val="toc 1"/>
-    <w:basedOn w:val="Normal"/>
-    <w:next w:val="Normal"/>
-    <w:autoRedefine/>
-    <w:uiPriority w:val="39"/>
-    <w:unhideWhenUsed/>
-    <w:rsid w:val="004B2406"/>
-    <w:pPr>
-      <w:spacing w:after="100"/>
-    </w:pPr>
-    <w:rPr>
-      <w:b/>
-    </w:rPr>
-  </w:style>
-  <w:style w:type="paragraph" w:styleId="TOC3">
-    <w:name w:val="toc 3"/>
-    <w:basedOn w:val="Normal"/>
-    <w:next w:val="Normal"/>
-    <w:autoRedefine/>
-    <w:uiPriority w:val="39"/>
-    <w:unhideWhenUsed/>
-    <w:rsid w:val="004B2406"/>
-    <w:pPr>
-      <w:spacing w:after="100"/>
-      <w:ind w:left="520"/>
-    </w:pPr>
-  </w:style>
-  <w:style w:type="paragraph" w:customStyle="1" w:styleId="Style1">
-    <w:name w:val="Style1"/>
-    <w:basedOn w:val="Heading1"/>
-    <w:link w:val="Style1Char"/>
-    <w:qFormat/>
-    <w:rsid w:val="007559D4"/>
-    <w:pPr>
-      <w:numPr>
-        <w:numId w:val="0"/>
-      </w:numPr>
-      <w:outlineLvl w:val="9"/>
-    </w:pPr>
-  </w:style>
-  <w:style w:type="paragraph" w:styleId="TOCHeading">
-    <w:name w:val="TOC Heading"/>
-    <w:basedOn w:val="Heading1"/>
-    <w:next w:val="Normal"/>
-    <w:uiPriority w:val="39"/>
-    <w:unhideWhenUsed/>
-    <w:qFormat/>
-    <w:rsid w:val="007559D4"/>
-    <w:pPr>
-      <w:numPr>
-        <w:numId w:val="0"/>
-      </w:numPr>
-      <w:spacing w:before="240" w:after="0" w:line="259" w:lineRule="auto"/>
-      <w:jc w:val="left"/>
-      <w:outlineLvl w:val="9"/>
-    </w:pPr>
-    <w:rPr>
-      <w:rFonts w:asciiTheme="majorHAnsi" w:hAnsiTheme="majorHAnsi"/>
-      <w:b w:val="0"/>
-      <w:color w:val="2E74B5" w:themeColor="accent1" w:themeShade="BF"/>
-      <w:sz w:val="32"/>
-    </w:rPr>
-  </w:style>
-  <w:style w:type="character" w:customStyle="1" w:styleId="Style1Char">
-    <w:name w:val="Style1 Char"/>
-    <w:basedOn w:val="Heading1Char"/>
-    <w:link w:val="Style1"/>
-    <w:rsid w:val="007559D4"/>
-    <w:rPr>
-      <w:rFonts w:eastAsiaTheme="majorEastAsia" w:cstheme="majorBidi"/>
-      <w:b/>
-      <w:sz w:val="36"/>
-      <w:szCs w:val="32"/>
-    </w:rPr>
-  </w:style>
-  <w:style w:type="paragraph" w:styleId="Header">
-    <w:name w:val="header"/>
-    <w:basedOn w:val="Normal"/>
-    <w:link w:val="HeaderChar"/>
-    <w:uiPriority w:val="99"/>
-    <w:unhideWhenUsed/>
-    <w:rsid w:val="00441CA9"/>
-    <w:pPr>
-      <w:tabs>
-        <w:tab w:val="center" w:pos="4680"/>
-        <w:tab w:val="right" w:pos="9360"/>
-      </w:tabs>
-      <w:spacing w:line="240" w:lineRule="auto"/>
-    </w:pPr>
-  </w:style>
-  <w:style w:type="character" w:customStyle="1" w:styleId="HeaderChar">
-    <w:name w:val="Header Char"/>
-    <w:basedOn w:val="DefaultParagraphFont"/>
-    <w:link w:val="Header"/>
-    <w:uiPriority w:val="99"/>
-    <w:rsid w:val="00441CA9"/>
-  </w:style>
-  <w:style w:type="paragraph" w:styleId="Footer">
-    <w:name w:val="footer"/>
-    <w:basedOn w:val="Normal"/>
-    <w:link w:val="FooterChar"/>
-    <w:uiPriority w:val="99"/>
-    <w:unhideWhenUsed/>
-    <w:rsid w:val="00441CA9"/>
-    <w:pPr>
-      <w:tabs>
-        <w:tab w:val="center" w:pos="4680"/>
-        <w:tab w:val="right" w:pos="9360"/>
-      </w:tabs>
-      <w:spacing w:line="240" w:lineRule="auto"/>
-    </w:pPr>
-  </w:style>
-  <w:style w:type="character" w:customStyle="1" w:styleId="FooterChar">
-    <w:name w:val="Footer Char"/>
-    <w:basedOn w:val="DefaultParagraphFont"/>
-    <w:link w:val="Footer"/>
-    <w:uiPriority w:val="99"/>
-    <w:rsid w:val="00441CA9"/>
-  </w:style>
-  <w:style w:type="paragraph" w:styleId="TableofFigures">
-    <w:name w:val="table of figures"/>
-    <w:basedOn w:val="Normal"/>
-    <w:next w:val="Normal"/>
-    <w:uiPriority w:val="99"/>
-    <w:unhideWhenUsed/>
-    <w:rsid w:val="00C64231"/>
-  </w:style>
-  <w:style w:type="paragraph" w:styleId="BalloonText">
-    <w:name w:val="Balloon Text"/>
-    <w:basedOn w:val="Normal"/>
-    <w:link w:val="BalloonTextChar"/>
-    <w:uiPriority w:val="99"/>
-    <w:semiHidden/>
-    <w:unhideWhenUsed/>
-    <w:rsid w:val="006F16D0"/>
-    <w:pPr>
-      <w:spacing w:line="240" w:lineRule="auto"/>
-    </w:pPr>
-    <w:rPr>
-      <w:rFonts w:ascii="Tahoma" w:hAnsi="Tahoma" w:cs="Tahoma"/>
-      <w:sz w:val="16"/>
-      <w:szCs w:val="16"/>
-    </w:rPr>
-  </w:style>
-  <w:style w:type="character" w:customStyle="1" w:styleId="BalloonTextChar">
-    <w:name w:val="Balloon Text Char"/>
-    <w:basedOn w:val="DefaultParagraphFont"/>
-    <w:link w:val="BalloonText"/>
-    <w:uiPriority w:val="99"/>
-    <w:semiHidden/>
-    <w:rsid w:val="006F16D0"/>
-    <w:rPr>
-      <w:rFonts w:ascii="Tahoma" w:hAnsi="Tahoma" w:cs="Tahoma"/>
-      <w:sz w:val="16"/>
-      <w:szCs w:val="16"/>
-    </w:rPr>
-  </w:style>
-  <w:style w:type="paragraph" w:customStyle="1" w:styleId="tenham">
-    <w:name w:val="tenham"/>
-    <w:basedOn w:val="Normal"/>
-    <w:qFormat/>
-    <w:rsid w:val="0044128D"/>
-    <w:rPr>
-      <w:rFonts w:ascii="Courier New" w:hAnsi="Courier New" w:cs="Courier New"/>
-      <w:color w:val="000000"/>
-    </w:rPr>
-  </w:style>
-</w:styles>
-</file>
-
-<file path=word/stylesWithEffects.xml><?xml version="1.0" encoding="utf-8"?>
-<w:styles xmlns:wpc="http://schemas.microsoft.com/office/word/2010/wordprocessingCanvas" xmlns:mc="http://schemas.openxmlformats.org/markup-compatibility/2006" xmlns:o="urn:schemas-microsoft-com:office:office" xmlns:r="http://schemas.openxmlformats.org/officeDocument/2006/relationships" xmlns:m="http://schemas.openxmlformats.org/officeDocument/2006/math" xmlns:v="urn:schemas-microsoft-com:vml" xmlns:wp14="http://schemas.microsoft.com/office/word/2010/wordprocessingDrawing" xmlns:wp="http://schemas.openxmlformats.org/drawingml/2006/wordprocessingDrawing" xmlns:w10="urn:schemas-microsoft-com:office:word" xmlns:w="http://schemas.openxmlformats.org/wordprocessingml/2006/main" xmlns:w14="http://schemas.microsoft.com/office/word/2010/wordml" xmlns:wpg="http://schemas.microsoft.com/office/word/2010/wordprocessingGroup" xmlns:wpi="http://schemas.microsoft.com/office/word/2010/wordprocessingInk" xmlns:wne="http://schemas.microsoft.com/office/word/2006/wordml" xmlns:wps="http://schemas.microsoft.com/office/word/2010/wordprocessingShape" mc:Ignorable="w14 wp14">
-  <w:docDefaults>
-    <w:rPrDefault>
-      <w:rPr>
-        <w:rFonts w:ascii="Times New Roman" w:eastAsiaTheme="minorHAnsi" w:hAnsi="Times New Roman" w:cs="Times New Roman"/>
-        <w:sz w:val="26"/>
-        <w:szCs w:val="26"/>
-        <w:lang w:val="en-US" w:eastAsia="en-US" w:bidi="ar-SA"/>
-      </w:rPr>
-    </w:rPrDefault>
-    <w:pPrDefault>
-      <w:pPr>
-        <w:spacing w:after="160" w:line="259" w:lineRule="auto"/>
-      </w:pPr>
-    </w:pPrDefault>
-  </w:docDefaults>
-  <w:latentStyles w:defLockedState="0" w:defUIPriority="99" w:defSemiHidden="1" w:defUnhideWhenUsed="1" w:defQFormat="0" w:count="267">
-    <w:lsdException w:name="Normal" w:semiHidden="0" w:uiPriority="0" w:unhideWhenUsed="0" w:qFormat="1"/>
-    <w:lsdException w:name="heading 1" w:semiHidden="0" w:uiPriority="9" w:unhideWhenUsed="0" w:qFormat="1"/>
-    <w:lsdException w:name="heading 2" w:uiPriority="9" w:qFormat="1"/>
-    <w:lsdException w:name="heading 3" w:uiPriority="9" w:qFormat="1"/>
-    <w:lsdException w:name="heading 4" w:uiPriority="9" w:qFormat="1"/>
-    <w:lsdException w:name="heading 5" w:uiPriority="9" w:qFormat="1"/>
-    <w:lsdException w:name="heading 6" w:uiPriority="9" w:qFormat="1"/>
-    <w:lsdException w:name="heading 7" w:uiPriority="9" w:qFormat="1"/>
-    <w:lsdException w:name="heading 8" w:uiPriority="9" w:qFormat="1"/>
-    <w:lsdException w:name="heading 9" w:uiPriority="9" w:qFormat="1"/>
-    <w:lsdException w:name="toc 1" w:uiPriority="39"/>
-    <w:lsdException w:name="toc 2" w:uiPriority="39"/>
-    <w:lsdException w:name="toc 3" w:uiPriority="39"/>
-    <w:lsdException w:name="toc 4" w:uiPriority="39"/>
-    <w:lsdException w:name="toc 5" w:uiPriority="39"/>
-    <w:lsdException w:name="toc 6" w:uiPriority="39"/>
-    <w:lsdException w:name="toc 7" w:uiPriority="39"/>
-    <w:lsdException w:name="toc 8" w:uiPriority="39"/>
-    <w:lsdException w:name="toc 9" w:uiPriority="39"/>
-    <w:lsdException w:name="caption" w:uiPriority="35" w:qFormat="1"/>
-    <w:lsdException w:name="Title" w:semiHidden="0" w:uiPriority="10" w:unhideWhenUsed="0" w:qFormat="1"/>
-    <w:lsdException w:name="Default Paragraph Font" w:uiPriority="1"/>
-    <w:lsdException w:name="Subtitle" w:semiHidden="0" w:uiPriority="11" w:unhideWhenUsed="0" w:qFormat="1"/>
-    <w:lsdException w:name="Strong" w:semiHidden="0" w:uiPriority="22" w:unhideWhenUsed="0" w:qFormat="1"/>
-    <w:lsdException w:name="Emphasis" w:semiHidden="0" w:uiPriority="20" w:unhideWhenUsed="0" w:qFormat="1"/>
-    <w:lsdException w:name="Table Grid" w:semiHidden="0" w:uiPriority="39" w:unhideWhenUsed="0"/>
-    <w:lsdException w:name="Placeholder Text" w:unhideWhenUsed="0"/>
-    <w:lsdException w:name="No Spacing" w:semiHidden="0" w:uiPriority="1" w:unhideWhenUsed="0" w:qFormat="1"/>
-    <w:lsdException w:name="Light Shading" w:semiHidden="0" w:uiPriority="60" w:unhideWhenUsed="0"/>
-    <w:lsdException w:name="Light List" w:semiHidden="0" w:uiPriority="61" w:unhideWhenUsed="0"/>
-    <w:lsdException w:name="Light Grid" w:semiHidden="0" w:uiPriority="62" w:unhideWhenUsed="0"/>
-    <w:lsdException w:name="Medium Shading 1" w:semiHidden="0" w:uiPriority="63" w:unhideWhenUsed="0"/>
-    <w:lsdException w:name="Medium Shading 2" w:semiHidden="0" w:uiPriority="64" w:unhideWhenUsed="0"/>
-    <w:lsdException w:name="Medium List 1" w:semiHidden="0" w:uiPriority="65" w:unhideWhenUsed="0"/>
-    <w:lsdException w:name="Medium List 2" w:semiHidden="0" w:uiPriority="66" w:unhideWhenUsed="0"/>
-    <w:lsdException w:name="Medium Grid 1" w:semiHidden="0" w:uiPriority="67" w:unhideWhenUsed="0"/>
-    <w:lsdException w:name="Medium Grid 2" w:semiHidden="0" w:uiPriority="68" w:unhideWhenUsed="0"/>
-    <w:lsdException w:name="Medium Grid 3" w:semiHidden="0" w:uiPriority="69" w:unhideWhenUsed="0"/>
-    <w:lsdException w:name="Dark List" w:semiHidden="0" w:uiPriority="70" w:unhideWhenUsed="0"/>
-    <w:lsdException w:name="Colorful Shading" w:semiHidden="0" w:uiPriority="71" w:unhideWhenUsed="0"/>
-    <w:lsdException w:name="Colorful List" w:semiHidden="0" w:uiPriority="72" w:unhideWhenUsed="0"/>
-    <w:lsdException w:name="Colorful Grid" w:semiHidden="0" w:uiPriority="73" w:unhideWhenUsed="0"/>
-    <w:lsdException w:name="Light Shading Accent 1" w:semiHidden="0" w:uiPriority="60" w:unhideWhenUsed="0"/>
-    <w:lsdException w:name="Light List Accent 1" w:semiHidden="0" w:uiPriority="61" w:unhideWhenUsed="0"/>
-    <w:lsdException w:name="Light Grid Accent 1" w:semiHidden="0" w:uiPriority="62" w:unhideWhenUsed="0"/>
-    <w:lsdException w:name="Medium Shading 1 Accent 1" w:semiHidden="0" w:uiPriority="63" w:unhideWhenUsed="0"/>
-    <w:lsdException w:name="Medium Shading 2 Accent 1" w:semiHidden="0" w:uiPriority="64" w:unhideWhenUsed="0"/>
-    <w:lsdException w:name="Medium List 1 Accent 1" w:semiHidden="0" w:uiPriority="65" w:unhideWhenUsed="0"/>
-    <w:lsdException w:name="Revision" w:unhideWhenUsed="0"/>
-    <w:lsdException w:name="List Paragraph" w:semiHidden="0" w:uiPriority="0" w:unhideWhenUsed="0" w:qFormat="1"/>
-    <w:lsdException w:name="Quote" w:semiHidden="0" w:uiPriority="29" w:unhideWhenUsed="0" w:qFormat="1"/>
-    <w:lsdException w:name="Intense Quote" w:semiHidden="0" w:uiPriority="30" w:unhideWhenUsed="0" w:qFormat="1"/>
-    <w:lsdException w:name="Medium List 2 Accent 1" w:semiHidden="0" w:uiPriority="66" w:unhideWhenUsed="0"/>
-    <w:lsdException w:name="Medium Grid 1 Accent 1" w:semiHidden="0" w:uiPriority="67" w:unhideWhenUsed="0"/>
-    <w:lsdException w:name="Medium Grid 2 Accent 1" w:semiHidden="0" w:uiPriority="68" w:unhideWhenUsed="0"/>
-    <w:lsdException w:name="Medium Grid 3 Accent 1" w:semiHidden="0" w:uiPriority="69" w:unhideWhenUsed="0"/>
-    <w:lsdException w:name="Dark List Accent 1" w:semiHidden="0" w:uiPriority="70" w:unhideWhenUsed="0"/>
-    <w:lsdException w:name="Colorful Shading Accent 1" w:semiHidden="0" w:uiPriority="71" w:unhideWhenUsed="0"/>
-    <w:lsdException w:name="Colorful List Accent 1" w:semiHidden="0" w:uiPriority="72" w:unhideWhenUsed="0"/>
-    <w:lsdException w:name="Colorful Grid Accent 1" w:semiHidden="0" w:uiPriority="73" w:unhideWhenUsed="0"/>
-    <w:lsdException w:name="Light Shading Accent 2" w:semiHidden="0" w:uiPriority="60" w:unhideWhenUsed="0"/>
-    <w:lsdException w:name="Light List Accent 2" w:semiHidden="0" w:uiPriority="61" w:unhideWhenUsed="0"/>
-    <w:lsdException w:name="Light Grid Accent 2" w:semiHidden="0" w:uiPriority="62" w:unhideWhenUsed="0"/>
-    <w:lsdException w:name="Medium Shading 1 Accent 2" w:semiHidden="0" w:uiPriority="63" w:unhideWhenUsed="0"/>
-    <w:lsdException w:name="Medium Shading 2 Accent 2" w:semiHidden="0" w:uiPriority="64" w:unhideWhenUsed="0"/>
-    <w:lsdException w:name="Medium List 1 Accent 2" w:semiHidden="0" w:uiPriority="65" w:unhideWhenUsed="0"/>
-    <w:lsdException w:name="Medium List 2 Accent 2" w:semiHidden="0" w:uiPriority="66" w:unhideWhenUsed="0"/>
-    <w:lsdException w:name="Medium Grid 1 Accent 2" w:semiHidden="0" w:uiPriority="67" w:unhideWhenUsed="0"/>
-    <w:lsdException w:name="Medium Grid 2 Accent 2" w:semiHidden="0" w:uiPriority="68" w:unhideWhenUsed="0"/>
-    <w:lsdException w:name="Medium Grid 3 Accent 2" w:semiHidden="0" w:uiPriority="69" w:unhideWhenUsed="0"/>
-    <w:lsdException w:name="Dark List Accent 2" w:semiHidden="0" w:uiPriority="70" w:unhideWhenUsed="0"/>
-    <w:lsdException w:name="Colorful Shading Accent 2" w:semiHidden="0" w:uiPriority="71" w:unhideWhenUsed="0"/>
-    <w:lsdException w:name="Colorful List Accent 2" w:semiHidden="0" w:uiPriority="72" w:unhideWhenUsed="0"/>
-    <w:lsdException w:name="Colorful Grid Accent 2" w:semiHidden="0" w:uiPriority="73" w:unhideWhenUsed="0"/>
-    <w:lsdException w:name="Light Shading Accent 3" w:semiHidden="0" w:uiPriority="60" w:unhideWhenUsed="0"/>
-    <w:lsdException w:name="Light List Accent 3" w:semiHidden="0" w:uiPriority="61" w:unhideWhenUsed="0"/>
-    <w:lsdException w:name="Light Grid Accent 3" w:semiHidden="0" w:uiPriority="62" w:unhideWhenUsed="0"/>
-    <w:lsdException w:name="Medium Shading 1 Accent 3" w:semiHidden="0" w:uiPriority="63" w:unhideWhenUsed="0"/>
-    <w:lsdException w:name="Medium Shading 2 Accent 3" w:semiHidden="0" w:uiPriority="64" w:unhideWhenUsed="0"/>
-    <w:lsdException w:name="Medium List 1 Accent 3" w:semiHidden="0" w:uiPriority="65" w:unhideWhenUsed="0"/>
-    <w:lsdException w:name="Medium List 2 Accent 3" w:semiHidden="0" w:uiPriority="66" w:unhideWhenUsed="0"/>
-    <w:lsdException w:name="Medium Grid 1 Accent 3" w:semiHidden="0" w:uiPriority="67" w:unhideWhenUsed="0"/>
-    <w:lsdException w:name="Medium Grid 2 Accent 3" w:semiHidden="0" w:uiPriority="68" w:unhideWhenUsed="0"/>
-    <w:lsdException w:name="Medium Grid 3 Accent 3" w:semiHidden="0" w:uiPriority="69" w:unhideWhenUsed="0"/>
-    <w:lsdException w:name="Dark List Accent 3" w:semiHidden="0" w:uiPriority="70" w:unhideWhenUsed="0"/>
-    <w:lsdException w:name="Colorful Shading Accent 3" w:semiHidden="0" w:uiPriority="71" w:unhideWhenUsed="0"/>
-    <w:lsdException w:name="Colorful List Accent 3" w:semiHidden="0" w:uiPriority="72" w:unhideWhenUsed="0"/>
-    <w:lsdException w:name="Colorful Grid Accent 3" w:semiHidden="0" w:uiPriority="73" w:unhideWhenUsed="0"/>
-    <w:lsdException w:name="Light Shading Accent 4" w:semiHidden="0" w:uiPriority="60" w:unhideWhenUsed="0"/>
-    <w:lsdException w:name="Light List Accent 4" w:semiHidden="0" w:uiPriority="61" w:unhideWhenUsed="0"/>
-    <w:lsdException w:name="Light Grid Accent 4" w:semiHidden="0" w:uiPriority="62" w:unhideWhenUsed="0"/>
-    <w:lsdException w:name="Medium Shading 1 Accent 4" w:semiHidden="0" w:uiPriority="63" w:unhideWhenUsed="0"/>
-    <w:lsdException w:name="Medium Shading 2 Accent 4" w:semiHidden="0" w:uiPriority="64" w:unhideWhenUsed="0"/>
-    <w:lsdException w:name="Medium List 1 Accent 4" w:semiHidden="0" w:uiPriority="65" w:unhideWhenUsed="0"/>
-    <w:lsdException w:name="Medium List 2 Accent 4" w:semiHidden="0" w:uiPriority="66" w:unhideWhenUsed="0"/>
-    <w:lsdException w:name="Medium Grid 1 Accent 4" w:semiHidden="0" w:uiPriority="67" w:unhideWhenUsed="0"/>
-    <w:lsdException w:name="Medium Grid 2 Accent 4" w:semiHidden="0" w:uiPriority="68" w:unhideWhenUsed="0"/>
-    <w:lsdException w:name="Medium Grid 3 Accent 4" w:semiHidden="0" w:uiPriority="69" w:unhideWhenUsed="0"/>
-    <w:lsdException w:name="Dark List Accent 4" w:semiHidden="0" w:uiPriority="70" w:unhideWhenUsed="0"/>
-    <w:lsdException w:name="Colorful Shading Accent 4" w:semiHidden="0" w:uiPriority="71" w:unhideWhenUsed="0"/>
-    <w:lsdException w:name="Colorful List Accent 4" w:semiHidden="0" w:uiPriority="72" w:unhideWhenUsed="0"/>
-    <w:lsdException w:name="Colorful Grid Accent 4" w:semiHidden="0" w:uiPriority="73" w:unhideWhenUsed="0"/>
-    <w:lsdException w:name="Light Shading Accent 5" w:semiHidden="0" w:uiPriority="60" w:unhideWhenUsed="0"/>
-    <w:lsdException w:name="Light List Accent 5" w:semiHidden="0" w:uiPriority="61" w:unhideWhenUsed="0"/>
-    <w:lsdException w:name="Light Grid Accent 5" w:semiHidden="0" w:uiPriority="62" w:unhideWhenUsed="0"/>
-    <w:lsdException w:name="Medium Shading 1 Accent 5" w:semiHidden="0" w:uiPriority="63" w:unhideWhenUsed="0"/>
-    <w:lsdException w:name="Medium Shading 2 Accent 5" w:semiHidden="0" w:uiPriority="64" w:unhideWhenUsed="0"/>
-    <w:lsdException w:name="Medium List 1 Accent 5" w:semiHidden="0" w:uiPriority="65" w:unhideWhenUsed="0"/>
-    <w:lsdException w:name="Medium List 2 Accent 5" w:semiHidden="0" w:uiPriority="66" w:unhideWhenUsed="0"/>
-    <w:lsdException w:name="Medium Grid 1 Accent 5" w:semiHidden="0" w:uiPriority="67" w:unhideWhenUsed="0"/>
-    <w:lsdException w:name="Medium Grid 2 Accent 5" w:semiHidden="0" w:uiPriority="68" w:unhideWhenUsed="0"/>
-    <w:lsdException w:name="Medium Grid 3 Accent 5" w:semiHidden="0" w:uiPriority="69" w:unhideWhenUsed="0"/>
-    <w:lsdException w:name="Dark List Accent 5" w:semiHidden="0" w:uiPriority="70" w:unhideWhenUsed="0"/>
-    <w:lsdException w:name="Colorful Shading Accent 5" w:semiHidden="0" w:uiPriority="71" w:unhideWhenUsed="0"/>
-    <w:lsdException w:name="Colorful List Accent 5" w:semiHidden="0" w:uiPriority="72" w:unhideWhenUsed="0"/>
-    <w:lsdException w:name="Colorful Grid Accent 5" w:semiHidden="0" w:uiPriority="73" w:unhideWhenUsed="0"/>
-    <w:lsdException w:name="Light Shading Accent 6" w:semiHidden="0" w:uiPriority="60" w:unhideWhenUsed="0"/>
-    <w:lsdException w:name="Light List Accent 6" w:semiHidden="0" w:uiPriority="61" w:unhideWhenUsed="0"/>
-    <w:lsdException w:name="Light Grid Accent 6" w:semiHidden="0" w:uiPriority="62" w:unhideWhenUsed="0"/>
-    <w:lsdException w:name="Medium Shading 1 Accent 6" w:semiHidden="0" w:uiPriority="63" w:unhideWhenUsed="0"/>
-    <w:lsdException w:name="Medium Shading 2 Accent 6" w:semiHidden="0" w:uiPriority="64" w:unhideWhenUsed="0"/>
-    <w:lsdException w:name="Medium List 1 Accent 6" w:semiHidden="0" w:uiPriority="65" w:unhideWhenUsed="0"/>
-    <w:lsdException w:name="Medium List 2 Accent 6" w:semiHidden="0" w:uiPriority="66" w:unhideWhenUsed="0"/>
-    <w:lsdException w:name="Medium Grid 1 Accent 6" w:semiHidden="0" w:uiPriority="67" w:unhideWhenUsed="0"/>
-    <w:lsdException w:name="Medium Grid 2 Accent 6" w:semiHidden="0" w:uiPriority="68" w:unhideWhenUsed="0"/>
-    <w:lsdException w:name="Medium Grid 3 Accent 6" w:semiHidden="0" w:uiPriority="69" w:unhideWhenUsed="0"/>
-    <w:lsdException w:name="Dark List Accent 6" w:semiHidden="0" w:uiPriority="70" w:unhideWhenUsed="0"/>
-    <w:lsdException w:name="Colorful Shading Accent 6" w:semiHidden="0" w:uiPriority="71" w:unhideWhenUsed="0"/>
-    <w:lsdException w:name="Colorful List Accent 6" w:semiHidden="0" w:uiPriority="72" w:unhideWhenUsed="0"/>
-    <w:lsdException w:name="Colorful Grid Accent 6" w:semiHidden="0" w:uiPriority="73" w:unhideWhenUsed="0"/>
-    <w:lsdException w:name="Subtle Emphasis" w:semiHidden="0" w:uiPriority="19" w:unhideWhenUsed="0" w:qFormat="1"/>
-    <w:lsdException w:name="Intense Emphasis" w:semiHidden="0" w:uiPriority="21" w:unhideWhenUsed="0" w:qFormat="1"/>
-    <w:lsdException w:name="Subtle Reference" w:semiHidden="0" w:uiPriority="31" w:unhideWhenUsed="0" w:qFormat="1"/>
-    <w:lsdException w:name="Intense Reference" w:semiHidden="0" w:uiPriority="32" w:unhideWhenUsed="0" w:qFormat="1"/>
-    <w:lsdException w:name="Book Title" w:semiHidden="0" w:uiPriority="33" w:unhideWhenUsed="0" w:qFormat="1"/>
-    <w:lsdException w:name="Bibliography" w:uiPriority="37"/>
-    <w:lsdException w:name="TOC Heading" w:uiPriority="39" w:qFormat="1"/>
+  <w:latentStyles w:defLockedState="0" w:defUIPriority="99" w:defSemiHidden="0" w:defUnhideWhenUsed="0" w:defQFormat="0" w:count="371">
+    <w:lsdException w:name="Normal" w:uiPriority="0" w:qFormat="1"/>
+    <w:lsdException w:name="heading 1" w:uiPriority="9" w:qFormat="1"/>
+    <w:lsdException w:name="heading 2" w:semiHidden="1" w:uiPriority="9" w:unhideWhenUsed="1" w:qFormat="1"/>
+    <w:lsdException w:name="heading 3" w:semiHidden="1" w:uiPriority="9" w:unhideWhenUsed="1" w:qFormat="1"/>
+    <w:lsdException w:name="heading 4" w:semiHidden="1" w:uiPriority="9" w:unhideWhenUsed="1" w:qFormat="1"/>
+    <w:lsdException w:name="heading 5" w:semiHidden="1" w:uiPriority="9" w:unhideWhenUsed="1" w:qFormat="1"/>
+    <w:lsdException w:name="heading 6" w:semiHidden="1" w:uiPriority="9" w:unhideWhenUsed="1" w:qFormat="1"/>
+    <w:lsdException w:name="heading 7" w:semiHidden="1" w:uiPriority="9" w:unhideWhenUsed="1" w:qFormat="1"/>
+    <w:lsdException w:name="heading 8" w:semiHidden="1" w:uiPriority="9" w:unhideWhenUsed="1" w:qFormat="1"/>
+    <w:lsdException w:name="heading 9" w:semiHidden="1" w:uiPriority="9" w:unhideWhenUsed="1" w:qFormat="1"/>
+    <w:lsdException w:name="index 1" w:semiHidden="1" w:unhideWhenUsed="1"/>
+    <w:lsdException w:name="index 2" w:semiHidden="1" w:unhideWhenUsed="1"/>
+    <w:lsdException w:name="index 3" w:semiHidden="1" w:unhideWhenUsed="1"/>
+    <w:lsdException w:name="index 4" w:semiHidden="1" w:unhideWhenUsed="1"/>
+    <w:lsdException w:name="index 5" w:semiHidden="1" w:unhideWhenUsed="1"/>
+    <w:lsdException w:name="index 6" w:semiHidden="1" w:unhideWhenUsed="1"/>
+    <w:lsdException w:name="index 7" w:semiHidden="1" w:unhideWhenUsed="1"/>
+    <w:lsdException w:name="index 8" w:semiHidden="1" w:unhideWhenUsed="1"/>
+    <w:lsdException w:name="index 9" w:semiHidden="1" w:unhideWhenUsed="1"/>
+    <w:lsdException w:name="toc 1" w:semiHidden="1" w:uiPriority="39" w:unhideWhenUsed="1"/>
+    <w:lsdException w:name="toc 2" w:semiHidden="1" w:uiPriority="39" w:unhideWhenUsed="1"/>
+    <w:lsdException w:name="toc 3" w:semiHidden="1" w:uiPriority="39" w:unhideWhenUsed="1"/>
+    <w:lsdException w:name="toc 4" w:semiHidden="1" w:uiPriority="39" w:unhideWhenUsed="1"/>
+    <w:lsdException w:name="toc 5" w:semiHidden="1" w:uiPriority="39" w:unhideWhenUsed="1"/>
+    <w:lsdException w:name="toc 6" w:semiHidden="1" w:uiPriority="39" w:unhideWhenUsed="1"/>
+    <w:lsdException w:name="toc 7" w:semiHidden="1" w:uiPriority="39" w:unhideWhenUsed="1"/>
+    <w:lsdException w:name="toc 8" w:semiHidden="1" w:uiPriority="39" w:unhideWhenUsed="1"/>
+    <w:lsdException w:name="toc 9" w:semiHidden="1" w:uiPriority="39" w:unhideWhenUsed="1"/>
+    <w:lsdException w:name="Normal Indent" w:semiHidden="1" w:unhideWhenUsed="1"/>
+    <w:lsdException w:name="footnote text" w:semiHidden="1" w:unhideWhenUsed="1"/>
+    <w:lsdException w:name="annotation text" w:semiHidden="1" w:unhideWhenUsed="1"/>
+    <w:lsdException w:name="header" w:semiHidden="1" w:unhideWhenUsed="1"/>
+    <w:lsdException w:name="footer" w:semiHidden="1" w:unhideWhenUsed="1"/>
+    <w:lsdException w:name="index heading" w:semiHidden="1" w:unhideWhenUsed="1"/>
+    <w:lsdException w:name="caption" w:semiHidden="1" w:uiPriority="35" w:unhideWhenUsed="1" w:qFormat="1"/>
+    <w:lsdException w:name="table of figures" w:semiHidden="1" w:unhideWhenUsed="1"/>
+    <w:lsdException w:name="envelope address" w:semiHidden="1" w:unhideWhenUsed="1"/>
+    <w:lsdException w:name="envelope return" w:semiHidden="1" w:unhideWhenUsed="1"/>
+    <w:lsdException w:name="footnote reference" w:semiHidden="1" w:unhideWhenUsed="1"/>
+    <w:lsdException w:name="annotation reference" w:semiHidden="1" w:unhideWhenUsed="1"/>
+    <w:lsdException w:name="line number" w:semiHidden="1" w:unhideWhenUsed="1"/>
+    <w:lsdException w:name="page number" w:semiHidden="1" w:unhideWhenUsed="1"/>
+    <w:lsdException w:name="endnote reference" w:semiHidden="1" w:unhideWhenUsed="1"/>
+    <w:lsdException w:name="endnote text" w:semiHidden="1" w:unhideWhenUsed="1"/>
+    <w:lsdException w:name="table of authorities" w:semiHidden="1" w:unhideWhenUsed="1"/>
+    <w:lsdException w:name="macro" w:semiHidden="1" w:unhideWhenUsed="1"/>
+    <w:lsdException w:name="toa heading" w:semiHidden="1" w:unhideWhenUsed="1"/>
+    <w:lsdException w:name="List" w:semiHidden="1" w:unhideWhenUsed="1"/>
+    <w:lsdException w:name="List Bullet" w:semiHidden="1" w:unhideWhenUsed="1"/>
+    <w:lsdException w:name="List Number" w:semiHidden="1" w:unhideWhenUsed="1"/>
+    <w:lsdException w:name="List 2" w:semiHidden="1" w:unhideWhenUsed="1"/>
+    <w:lsdException w:name="List 3" w:semiHidden="1" w:unhideWhenUsed="1"/>
+    <w:lsdException w:name="List 4" w:semiHidden="1" w:unhideWhenUsed="1"/>
+    <w:lsdException w:name="List 5" w:semiHidden="1" w:unhideWhenUsed="1"/>
+    <w:lsdException w:name="List Bullet 2" w:semiHidden="1" w:unhideWhenUsed="1"/>
+    <w:lsdException w:name="List Bullet 3" w:semiHidden="1" w:unhideWhenUsed="1"/>
+    <w:lsdException w:name="List Bullet 4" w:semiHidden="1" w:unhideWhenUsed="1"/>
+    <w:lsdException w:name="List Bullet 5" w:semiHidden="1" w:unhideWhenUsed="1"/>
+    <w:lsdException w:name="List Number 2" w:semiHidden="1" w:unhideWhenUsed="1"/>
+    <w:lsdException w:name="List Number 3" w:semiHidden="1" w:unhideWhenUsed="1"/>
+    <w:lsdException w:name="List Number 4" w:semiHidden="1" w:unhideWhenUsed="1"/>
+    <w:lsdException w:name="List Number 5" w:semiHidden="1" w:unhideWhenUsed="1"/>
+    <w:lsdException w:name="Title" w:uiPriority="10" w:qFormat="1"/>
+    <w:lsdException w:name="Closing" w:semiHidden="1" w:unhideWhenUsed="1"/>
+    <w:lsdException w:name="Signature" w:semiHidden="1" w:unhideWhenUsed="1"/>
+    <w:lsdException w:name="Default Paragraph Font" w:semiHidden="1" w:uiPriority="1" w:unhideWhenUsed="1"/>
+    <w:lsdException w:name="Body Text" w:semiHidden="1" w:unhideWhenUsed="1"/>
+    <w:lsdException w:name="Body Text Indent" w:semiHidden="1" w:unhideWhenUsed="1"/>
+    <w:lsdException w:name="List Continue" w:semiHidden="1" w:unhideWhenUsed="1"/>
+    <w:lsdException w:name="List Continue 2" w:semiHidden="1" w:unhideWhenUsed="1"/>
+    <w:lsdException w:name="List Continue 3" w:semiHidden="1" w:unhideWhenUsed="1"/>
+    <w:lsdException w:name="List Continue 4" w:semiHidden="1" w:unhideWhenUsed="1"/>
+    <w:lsdException w:name="List Continue 5" w:semiHidden="1" w:unhideWhenUsed="1"/>
+    <w:lsdException w:name="Message Header" w:semiHidden="1" w:unhideWhenUsed="1"/>
+    <w:lsdException w:name="Subtitle" w:uiPriority="11" w:qFormat="1"/>
+    <w:lsdException w:name="Salutation" w:semiHidden="1" w:unhideWhenUsed="1"/>
+    <w:lsdException w:name="Date" w:semiHidden="1" w:unhideWhenUsed="1"/>
+    <w:lsdException w:name="Body Text First Indent" w:semiHidden="1" w:unhideWhenUsed="1"/>
+    <w:lsdException w:name="Body Text First Indent 2" w:semiHidden="1" w:unhideWhenUsed="1"/>
+    <w:lsdException w:name="Note Heading" w:semiHidden="1" w:unhideWhenUsed="1"/>
+    <w:lsdException w:name="Body Text 2" w:semiHidden="1" w:unhideWhenUsed="1"/>
+    <w:lsdException w:name="Body Text 3" w:semiHidden="1" w:unhideWhenUsed="1"/>
+    <w:lsdException w:name="Body Text Indent 2" w:semiHidden="1" w:unhideWhenUsed="1"/>
+    <w:lsdException w:name="Body Text Indent 3" w:semiHidden="1" w:unhideWhenUsed="1"/>
+    <w:lsdException w:name="Block Text" w:semiHidden="1" w:unhideWhenUsed="1"/>
+    <w:lsdException w:name="Hyperlink" w:semiHidden="1" w:unhideWhenUsed="1"/>
+    <w:lsdException w:name="FollowedHyperlink" w:semiHidden="1" w:unhideWhenUsed="1"/>
+    <w:lsdException w:name="Strong" w:uiPriority="22" w:qFormat="1"/>
+    <w:lsdException w:name="Emphasis" w:uiPriority="20" w:qFormat="1"/>
+    <w:lsdException w:name="Document Map" w:semiHidden="1" w:unhideWhenUsed="1"/>
+    <w:lsdException w:name="Plain Text" w:semiHidden="1" w:unhideWhenUsed="1"/>
+    <w:lsdException w:name="E-mail Signature" w:semiHidden="1" w:unhideWhenUsed="1"/>
+    <w:lsdException w:name="HTML Top of Form" w:semiHidden="1" w:unhideWhenUsed="1"/>
+    <w:lsdException w:name="HTML Bottom of Form" w:semiHidden="1" w:unhideWhenUsed="1"/>
+    <w:lsdException w:name="Normal (Web)" w:semiHidden="1" w:unhideWhenUsed="1"/>
+    <w:lsdException w:name="HTML Acronym" w:semiHidden="1" w:unhideWhenUsed="1"/>
+    <w:lsdException w:name="HTML Address" w:semiHidden="1" w:unhideWhenUsed="1"/>
+    <w:lsdException w:name="HTML Cite" w:semiHidden="1" w:unhideWhenUsed="1"/>
+    <w:lsdException w:name="HTML Code" w:semiHidden="1" w:unhideWhenUsed="1"/>
+    <w:lsdException w:name="HTML Definition" w:semiHidden="1" w:unhideWhenUsed="1"/>
+    <w:lsdException w:name="HTML Keyboard" w:semiHidden="1" w:unhideWhenUsed="1"/>
+    <w:lsdException w:name="HTML Preformatted" w:semiHidden="1" w:unhideWhenUsed="1"/>
+    <w:lsdException w:name="HTML Sample" w:semiHidden="1" w:unhideWhenUsed="1"/>
+    <w:lsdException w:name="HTML Typewriter" w:semiHidden="1" w:unhideWhenUsed="1"/>
+    <w:lsdException w:name="HTML Variable" w:semiHidden="1" w:unhideWhenUsed="1"/>
+    <w:lsdException w:name="Normal Table" w:semiHidden="1" w:unhideWhenUsed="1"/>
+    <w:lsdException w:name="annotation subject" w:semiHidden="1" w:unhideWhenUsed="1"/>
+    <w:lsdException w:name="No List" w:semiHidden="1" w:unhideWhenUsed="1"/>
+    <w:lsdException w:name="Outline List 1" w:semiHidden="1" w:unhideWhenUsed="1"/>
+    <w:lsdException w:name="Outline List 2" w:semiHidden="1" w:unhideWhenUsed="1"/>
+    <w:lsdException w:name="Outline List 3" w:semiHidden="1" w:unhideWhenUsed="1"/>
+    <w:lsdException w:name="Table Simple 1" w:semiHidden="1" w:unhideWhenUsed="1"/>
+    <w:lsdException w:name="Table Simple 2" w:semiHidden="1" w:unhideWhenUsed="1"/>
+    <w:lsdException w:name="Table Simple 3" w:semiHidden="1" w:unhideWhenUsed="1"/>
+    <w:lsdException w:name="Table Classic 1" w:semiHidden="1" w:unhideWhenUsed="1"/>
+    <w:lsdException w:name="Table Classic 2" w:semiHidden="1" w:unhideWhenUsed="1"/>
+    <w:lsdException w:name="Table Classic 3" w:semiHidden="1" w:unhideWhenUsed="1"/>
+    <w:lsdException w:name="Table Classic 4" w:semiHidden="1" w:unhideWhenUsed="1"/>
+    <w:lsdException w:name="Table Colorful 1" w:semiHidden="1" w:unhideWhenUsed="1"/>
+    <w:lsdException w:name="Table Colorful 2" w:semiHidden="1" w:unhideWhenUsed="1"/>
+    <w:lsdException w:name="Table Colorful 3" w:semiHidden="1" w:unhideWhenUsed="1"/>
+    <w:lsdException w:name="Table Columns 1" w:semiHidden="1" w:unhideWhenUsed="1"/>
+    <w:lsdException w:name="Table Columns 2" w:semiHidden="1" w:unhideWhenUsed="1"/>
+    <w:lsdException w:name="Table Columns 3" w:semiHidden="1" w:unhideWhenUsed="1"/>
+    <w:lsdException w:name="Table Columns 4" w:semiHidden="1" w:unhideWhenUsed="1"/>
+    <w:lsdException w:name="Table Columns 5" w:semiHidden="1" w:unhideWhenUsed="1"/>
+    <w:lsdException w:name="Table Grid 1" w:semiHidden="1" w:unhideWhenUsed="1"/>
+    <w:lsdException w:name="Table Grid 2" w:semiHidden="1" w:unhideWhenUsed="1"/>
+    <w:lsdException w:name="Table Grid 3" w:semiHidden="1" w:unhideWhenUsed="1"/>
+    <w:lsdException w:name="Table Grid 4" w:semiHidden="1" w:unhideWhenUsed="1"/>
+    <w:lsdException w:name="Table Grid 5" w:semiHidden="1" w:unhideWhenUsed="1"/>
+    <w:lsdException w:name="Table Grid 6" w:semiHidden="1" w:unhideWhenUsed="1"/>
+    <w:lsdException w:name="Table Grid 7" w:semiHidden="1" w:unhideWhenUsed="1"/>
+    <w:lsdException w:name="Table Grid 8" w:semiHidden="1" w:unhideWhenUsed="1"/>
+    <w:lsdException w:name="Table List 1" w:semiHidden="1" w:unhideWhenUsed="1"/>
+    <w:lsdException w:name="Table List 2" w:semiHidden="1" w:unhideWhenUsed="1"/>
+    <w:lsdException w:name="Table List 3" w:semiHidden="1" w:unhideWhenUsed="1"/>
+    <w:lsdException w:name="Table List 4" w:semiHidden="1" w:unhideWhenUsed="1"/>
+    <w:lsdException w:name="Table List 5" w:semiHidden="1" w:unhideWhenUsed="1"/>
+    <w:lsdException w:name="Table List 6" w:semiHidden="1" w:unhideWhenUsed="1"/>
+    <w:lsdException w:name="Table List 7" w:semiHidden="1" w:unhideWhenUsed="1"/>
+    <w:lsdException w:name="Table List 8" w:semiHidden="1" w:unhideWhenUsed="1"/>
+    <w:lsdException w:name="Table 3D effects 1" w:semiHidden="1" w:unhideWhenUsed="1"/>
+    <w:lsdException w:name="Table 3D effects 2" w:semiHidden="1" w:unhideWhenUsed="1"/>
+    <w:lsdException w:name="Table 3D effects 3" w:semiHidden="1" w:unhideWhenUsed="1"/>
+    <w:lsdException w:name="Table Contemporary" w:semiHidden="1" w:unhideWhenUsed="1"/>
+    <w:lsdException w:name="Table Elegant" w:semiHidden="1" w:unhideWhenUsed="1"/>
+    <w:lsdException w:name="Table Professional" w:semiHidden="1" w:unhideWhenUsed="1"/>
+    <w:lsdException w:name="Table Subtle 1" w:semiHidden="1" w:unhideWhenUsed="1"/>
+    <w:lsdException w:name="Table Subtle 2" w:semiHidden="1" w:unhideWhenUsed="1"/>
+    <w:lsdException w:name="Table Web 1" w:semiHidden="1" w:unhideWhenUsed="1"/>
+    <w:lsdException w:name="Table Web 2" w:semiHidden="1" w:unhideWhenUsed="1"/>
+    <w:lsdException w:name="Table Web 3" w:semiHidden="1" w:unhideWhenUsed="1"/>
+    <w:lsdException w:name="Balloon Text" w:semiHidden="1" w:unhideWhenUsed="1"/>
+    <w:lsdException w:name="Table Grid" w:uiPriority="39"/>
+    <w:lsdException w:name="Table Theme" w:semiHidden="1" w:unhideWhenUsed="1"/>
+    <w:lsdException w:name="Placeholder Text" w:semiHidden="1"/>
+    <w:lsdException w:name="No Spacing" w:uiPriority="1" w:qFormat="1"/>
+    <w:lsdException w:name="Light Shading" w:uiPriority="60"/>
+    <w:lsdException w:name="Light List" w:uiPriority="61"/>
+    <w:lsdException w:name="Light Grid" w:uiPriority="62"/>
+    <w:lsdException w:name="Medium Shading 1" w:uiPriority="63"/>
+    <w:lsdException w:name="Medium Shading 2" w:uiPriority="64"/>
+    <w:lsdException w:name="Medium List 1" w:uiPriority="65"/>
+    <w:lsdException w:name="Medium List 2" w:uiPriority="66"/>
+    <w:lsdException w:name="Medium Grid 1" w:uiPriority="67"/>
+    <w:lsdException w:name="Medium Grid 2" w:uiPriority="68"/>
+    <w:lsdException w:name="Medium Grid 3" w:uiPriority="69"/>
+    <w:lsdException w:name="Dark List" w:uiPriority="70"/>
+    <w:lsdException w:name="Colorful Shading" w:uiPriority="71"/>
+    <w:lsdException w:name="Colorful List" w:uiPriority="72"/>
+    <w:lsdException w:name="Colorful Grid" w:uiPriority="73"/>
+    <w:lsdException w:name="Light Shading Accent 1" w:uiPriority="60"/>
+    <w:lsdException w:name="Light List Accent 1" w:uiPriority="61"/>
+    <w:lsdException w:name="Light Grid Accent 1" w:uiPriority="62"/>
+    <w:lsdException w:name="Medium Shading 1 Accent 1" w:uiPriority="63"/>
+    <w:lsdException w:name="Medium Shading 2 Accent 1" w:uiPriority="64"/>
+    <w:lsdException w:name="Medium List 1 Accent 1" w:uiPriority="65"/>
+    <w:lsdException w:name="Revision" w:semiHidden="1"/>
+    <w:lsdException w:name="List Paragraph" w:uiPriority="0" w:qFormat="1"/>
+    <w:lsdException w:name="Quote" w:uiPriority="29" w:qFormat="1"/>
+    <w:lsdException w:name="Intense Quote" w:uiPriority="30" w:qFormat="1"/>
+    <w:lsdException w:name="Medium List 2 Accent 1" w:uiPriority="66"/>
+    <w:lsdException w:name="Medium Grid 1 Accent 1" w:uiPriority="67"/>
+    <w:lsdException w:name="Medium Grid 2 Accent 1" w:uiPriority="68"/>
+    <w:lsdException w:name="Medium Grid 3 Accent 1" w:uiPriority="69"/>
+    <w:lsdException w:name="Dark List Accent 1" w:uiPriority="70"/>
+    <w:lsdException w:name="Colorful Shading Accent 1" w:uiPriority="71"/>
+    <w:lsdException w:name="Colorful List Accent 1" w:uiPriority="72"/>
+    <w:lsdException w:name="Colorful Grid Accent 1" w:uiPriority="73"/>
+    <w:lsdException w:name="Light Shading Accent 2" w:uiPriority="60"/>
+    <w:lsdException w:name="Light List Accent 2" w:uiPriority="61"/>
+    <w:lsdException w:name="Light Grid Accent 2" w:uiPriority="62"/>
+    <w:lsdException w:name="Medium Shading 1 Accent 2" w:uiPriority="63"/>
+    <w:lsdException w:name="Medium Shading 2 Accent 2" w:uiPriority="64"/>
+    <w:lsdException w:name="Medium List 1 Accent 2" w:uiPriority="65"/>
+    <w:lsdException w:name="Medium List 2 Accent 2" w:uiPriority="66"/>
+    <w:lsdException w:name="Medium Grid 1 Accent 2" w:uiPriority="67"/>
+    <w:lsdException w:name="Medium Grid 2 Accent 2" w:uiPriority="68"/>
+    <w:lsdException w:name="Medium Grid 3 Accent 2" w:uiPriority="69"/>
+    <w:lsdException w:name="Dark List Accent 2" w:uiPriority="70"/>
+    <w:lsdException w:name="Colorful Shading Accent 2" w:uiPriority="71"/>
+    <w:lsdException w:name="Colorful List Accent 2" w:uiPriority="72"/>
+    <w:lsdException w:name="Colorful Grid Accent 2" w:uiPriority="73"/>
+    <w:lsdException w:name="Light Shading Accent 3" w:uiPriority="60"/>
+    <w:lsdException w:name="Light List Accent 3" w:uiPriority="61"/>
+    <w:lsdException w:name="Light Grid Accent 3" w:uiPriority="62"/>
+    <w:lsdException w:name="Medium Shading 1 Accent 3" w:uiPriority="63"/>
+    <w:lsdException w:name="Medium Shading 2 Accent 3" w:uiPriority="64"/>
+    <w:lsdException w:name="Medium List 1 Accent 3" w:uiPriority="65"/>
+    <w:lsdException w:name="Medium List 2 Accent 3" w:uiPriority="66"/>
+    <w:lsdException w:name="Medium Grid 1 Accent 3" w:uiPriority="67"/>
+    <w:lsdException w:name="Medium Grid 2 Accent 3" w:uiPriority="68"/>
+    <w:lsdException w:name="Medium Grid 3 Accent 3" w:uiPriority="69"/>
+    <w:lsdException w:name="Dark List Accent 3" w:uiPriority="70"/>
+    <w:lsdException w:name="Colorful Shading Accent 3" w:uiPriority="71"/>
+    <w:lsdException w:name="Colorful List Accent 3" w:uiPriority="72"/>
+    <w:lsdException w:name="Colorful Grid Accent 3" w:uiPriority="73"/>
+    <w:lsdException w:name="Light Shading Accent 4" w:uiPriority="60"/>
+    <w:lsdException w:name="Light List Accent 4" w:uiPriority="61"/>
+    <w:lsdException w:name="Light Grid Accent 4" w:uiPriority="62"/>
+    <w:lsdException w:name="Medium Shading 1 Accent 4" w:uiPriority="63"/>
+    <w:lsdException w:name="Medium Shading 2 Accent 4" w:uiPriority="64"/>
+    <w:lsdException w:name="Medium List 1 Accent 4" w:uiPriority="65"/>
+    <w:lsdException w:name="Medium List 2 Accent 4" w:uiPriority="66"/>
+    <w:lsdException w:name="Medium Grid 1 Accent 4" w:uiPriority="67"/>
+    <w:lsdException w:name="Medium Grid 2 Accent 4" w:uiPriority="68"/>
+    <w:lsdException w:name="Medium Grid 3 Accent 4" w:uiPriority="69"/>
+    <w:lsdException w:name="Dark List Accent 4" w:uiPriority="70"/>
+    <w:lsdException w:name="Colorful Shading Accent 4" w:uiPriority="71"/>
+    <w:lsdException w:name="Colorful List Accent 4" w:uiPriority="72"/>
+    <w:lsdException w:name="Colorful Grid Accent 4" w:uiPriority="73"/>
+    <w:lsdException w:name="Light Shading Accent 5" w:uiPriority="60"/>
+    <w:lsdException w:name="Light List Accent 5" w:uiPriority="61"/>
+    <w:lsdException w:name="Light Grid Accent 5" w:uiPriority="62"/>
+    <w:lsdException w:name="Medium Shading 1 Accent 5" w:uiPriority="63"/>
+    <w:lsdException w:name="Medium Shading 2 Accent 5" w:uiPriority="64"/>
+    <w:lsdException w:name="Medium List 1 Accent 5" w:uiPriority="65"/>
+    <w:lsdException w:name="Medium List 2 Accent 5" w:uiPriority="66"/>
+    <w:lsdException w:name="Medium Grid 1 Accent 5" w:uiPriority="67"/>
+    <w:lsdException w:name="Medium Grid 2 Accent 5" w:uiPriority="68"/>
+    <w:lsdException w:name="Medium Grid 3 Accent 5" w:uiPriority="69"/>
+    <w:lsdException w:name="Dark List Accent 5" w:uiPriority="70"/>
+    <w:lsdException w:name="Colorful Shading Accent 5" w:uiPriority="71"/>
+    <w:lsdException w:name="Colorful List Accent 5" w:uiPriority="72"/>
+    <w:lsdException w:name="Colorful Grid Accent 5" w:uiPriority="73"/>
+    <w:lsdException w:name="Light Shading Accent 6" w:uiPriority="60"/>
+    <w:lsdException w:name="Light List Accent 6" w:uiPriority="61"/>
+    <w:lsdException w:name="Light Grid Accent 6" w:uiPriority="62"/>
+    <w:lsdException w:name="Medium Shading 1 Accent 6" w:uiPriority="63"/>
+    <w:lsdException w:name="Medium Shading 2 Accent 6" w:uiPriority="64"/>
+    <w:lsdException w:name="Medium List 1 Accent 6" w:uiPriority="65"/>
+    <w:lsdException w:name="Medium List 2 Accent 6" w:uiPriority="66"/>
+    <w:lsdException w:name="Medium Grid 1 Accent 6" w:uiPriority="67"/>
+    <w:lsdException w:name="Medium Grid 2 Accent 6" w:uiPriority="68"/>
+    <w:lsdException w:name="Medium Grid 3 Accent 6" w:uiPriority="69"/>
+    <w:lsdException w:name="Dark List Accent 6" w:uiPriority="70"/>
+    <w:lsdException w:name="Colorful Shading Accent 6" w:uiPriority="71"/>
+    <w:lsdException w:name="Colorful List Accent 6" w:uiPriority="72"/>
+    <w:lsdException w:name="Colorful Grid Accent 6" w:uiPriority="73"/>
+    <w:lsdException w:name="Subtle Emphasis" w:uiPriority="19" w:qFormat="1"/>
+    <w:lsdException w:name="Intense Emphasis" w:uiPriority="21" w:qFormat="1"/>
+    <w:lsdException w:name="Subtle Reference" w:uiPriority="31" w:qFormat="1"/>
+    <w:lsdException w:name="Intense Reference" w:uiPriority="32" w:qFormat="1"/>
+    <w:lsdException w:name="Book Title" w:uiPriority="33" w:qFormat="1"/>
+    <w:lsdException w:name="Bibliography" w:semiHidden="1" w:uiPriority="37" w:unhideWhenUsed="1"/>
+    <w:lsdException w:name="TOC Heading" w:semiHidden="1" w:uiPriority="39" w:unhideWhenUsed="1" w:qFormat="1"/>
+    <w:lsdException w:name="Plain Table 1" w:uiPriority="41"/>
+    <w:lsdException w:name="Plain Table 2" w:uiPriority="42"/>
+    <w:lsdException w:name="Plain Table 3" w:uiPriority="43"/>
+    <w:lsdException w:name="Plain Table 4" w:uiPriority="44"/>
+    <w:lsdException w:name="Plain Table 5" w:uiPriority="45"/>
+    <w:lsdException w:name="Grid Table Light" w:uiPriority="40"/>
+    <w:lsdException w:name="Grid Table 1 Light" w:uiPriority="46"/>
+    <w:lsdException w:name="Grid Table 2" w:uiPriority="47"/>
+    <w:lsdException w:name="Grid Table 3" w:uiPriority="48"/>
+    <w:lsdException w:name="Grid Table 4" w:uiPriority="49"/>
+    <w:lsdException w:name="Grid Table 5 Dark" w:uiPriority="50"/>
+    <w:lsdException w:name="Grid Table 6 Colorful" w:uiPriority="51"/>
+    <w:lsdException w:name="Grid Table 7 Colorful" w:uiPriority="52"/>
+    <w:lsdException w:name="Grid Table 1 Light Accent 1" w:uiPriority="46"/>
+    <w:lsdException w:name="Grid Table 2 Accent 1" w:uiPriority="47"/>
+    <w:lsdException w:name="Grid Table 3 Accent 1" w:uiPriority="48"/>
+    <w:lsdException w:name="Grid Table 4 Accent 1" w:uiPriority="49"/>
+    <w:lsdException w:name="Grid Table 5 Dark Accent 1" w:uiPriority="50"/>
+    <w:lsdException w:name="Grid Table 6 Colorful Accent 1" w:uiPriority="51"/>
+    <w:lsdException w:name="Grid Table 7 Colorful Accent 1" w:uiPriority="52"/>
+    <w:lsdException w:name="Grid Table 1 Light Accent 2" w:uiPriority="46"/>
+    <w:lsdException w:name="Grid Table 2 Accent 2" w:uiPriority="47"/>
+    <w:lsdException w:name="Grid Table 3 Accent 2" w:uiPriority="48"/>
+    <w:lsdException w:name="Grid Table 4 Accent 2" w:uiPriority="49"/>
+    <w:lsdException w:name="Grid Table 5 Dark Accent 2" w:uiPriority="50"/>
+    <w:lsdException w:name="Grid Table 6 Colorful Accent 2" w:uiPriority="51"/>
+    <w:lsdException w:name="Grid Table 7 Colorful Accent 2" w:uiPriority="52"/>
+    <w:lsdException w:name="Grid Table 1 Light Accent 3" w:uiPriority="46"/>
+    <w:lsdException w:name="Grid Table 2 Accent 3" w:uiPriority="47"/>
+    <w:lsdException w:name="Grid Table 3 Accent 3" w:uiPriority="48"/>
+    <w:lsdException w:name="Grid Table 4 Accent 3" w:uiPriority="49"/>
+    <w:lsdException w:name="Grid Table 5 Dark Accent 3" w:uiPriority="50"/>
+    <w:lsdException w:name="Grid Table 6 Colorful Accent 3" w:uiPriority="51"/>
+    <w:lsdException w:name="Grid Table 7 Colorful Accent 3" w:uiPriority="52"/>
+    <w:lsdException w:name="Grid Table 1 Light Accent 4" w:uiPriority="46"/>
+    <w:lsdException w:name="Grid Table 2 Accent 4" w:uiPriority="47"/>
+    <w:lsdException w:name="Grid Table 3 Accent 4" w:uiPriority="48"/>
+    <w:lsdException w:name="Grid Table 4 Accent 4" w:uiPriority="49"/>
+    <w:lsdException w:name="Grid Table 5 Dark Accent 4" w:uiPriority="50"/>
+    <w:lsdException w:name="Grid Table 6 Colorful Accent 4" w:uiPriority="51"/>
+    <w:lsdException w:name="Grid Table 7 Colorful Accent 4" w:uiPriority="52"/>
+    <w:lsdException w:name="Grid Table 1 Light Accent 5" w:uiPriority="46"/>
+    <w:lsdException w:name="Grid Table 2 Accent 5" w:uiPriority="47"/>
+    <w:lsdException w:name="Grid Table 3 Accent 5" w:uiPriority="48"/>
+    <w:lsdException w:name="Grid Table 4 Accent 5" w:uiPriority="49"/>
+    <w:lsdException w:name="Grid Table 5 Dark Accent 5" w:uiPriority="50"/>
+    <w:lsdException w:name="Grid Table 6 Colorful Accent 5" w:uiPriority="51"/>
+    <w:lsdException w:name="Grid Table 7 Colorful Accent 5" w:uiPriority="52"/>
+    <w:lsdException w:name="Grid Table 1 Light Accent 6" w:uiPriority="46"/>
+    <w:lsdException w:name="Grid Table 2 Accent 6" w:uiPriority="47"/>
+    <w:lsdException w:name="Grid Table 3 Accent 6" w:uiPriority="48"/>
+    <w:lsdException w:name="Grid Table 4 Accent 6" w:uiPriority="49"/>
+    <w:lsdException w:name="Grid Table 5 Dark Accent 6" w:uiPriority="50"/>
+    <w:lsdException w:name="Grid Table 6 Colorful Accent 6" w:uiPriority="51"/>
+    <w:lsdException w:name="Grid Table 7 Colorful Accent 6" w:uiPriority="52"/>
+    <w:lsdException w:name="List Table 1 Light" w:uiPriority="46"/>
+    <w:lsdException w:name="List Table 2" w:uiPriority="47"/>
+    <w:lsdException w:name="List Table 3" w:uiPriority="48"/>
+    <w:lsdException w:name="List Table 4" w:uiPriority="49"/>
+    <w:lsdException w:name="List Table 5 Dark" w:uiPriority="50"/>
+    <w:lsdException w:name="List Table 6 Colorful" w:uiPriority="51"/>
+    <w:lsdException w:name="List Table 7 Colorful" w:uiPriority="52"/>
+    <w:lsdException w:name="List Table 1 Light Accent 1" w:uiPriority="46"/>
+    <w:lsdException w:name="List Table 2 Accent 1" w:uiPriority="47"/>
+    <w:lsdException w:name="List Table 3 Accent 1" w:uiPriority="48"/>
+    <w:lsdException w:name="List Table 4 Accent 1" w:uiPriority="49"/>
+    <w:lsdException w:name="List Table 5 Dark Accent 1" w:uiPriority="50"/>
+    <w:lsdException w:name="List Table 6 Colorful Accent 1" w:uiPriority="51"/>
+    <w:lsdException w:name="List Table 7 Colorful Accent 1" w:uiPriority="52"/>
+    <w:lsdException w:name="List Table 1 Light Accent 2" w:uiPriority="46"/>
+    <w:lsdException w:name="List Table 2 Accent 2" w:uiPriority="47"/>
+    <w:lsdException w:name="List Table 3 Accent 2" w:uiPriority="48"/>
+    <w:lsdException w:name="List Table 4 Accent 2" w:uiPriority="49"/>
+    <w:lsdException w:name="List Table 5 Dark Accent 2" w:uiPriority="50"/>
+    <w:lsdException w:name="List Table 6 Colorful Accent 2" w:uiPriority="51"/>
+    <w:lsdException w:name="List Table 7 Colorful Accent 2" w:uiPriority="52"/>
+    <w:lsdException w:name="List Table 1 Light Accent 3" w:uiPriority="46"/>
+    <w:lsdException w:name="List Table 2 Accent 3" w:uiPriority="47"/>
+    <w:lsdException w:name="List Table 3 Accent 3" w:uiPriority="48"/>
+    <w:lsdException w:name="List Table 4 Accent 3" w:uiPriority="49"/>
+    <w:lsdException w:name="List Table 5 Dark Accent 3" w:uiPriority="50"/>
+    <w:lsdException w:name="List Table 6 Colorful Accent 3" w:uiPriority="51"/>
+    <w:lsdException w:name="List Table 7 Colorful Accent 3" w:uiPriority="52"/>
+    <w:lsdException w:name="List Table 1 Light Accent 4" w:uiPriority="46"/>
+    <w:lsdException w:name="List Table 2 Accent 4" w:uiPriority="47"/>
+    <w:lsdException w:name="List Table 3 Accent 4" w:uiPriority="48"/>
+    <w:lsdException w:name="List Table 4 Accent 4" w:uiPriority="49"/>
+    <w:lsdException w:name="List Table 5 Dark Accent 4" w:uiPriority="50"/>
+    <w:lsdException w:name="List Table 6 Colorful Accent 4" w:uiPriority="51"/>
+    <w:lsdException w:name="List Table 7 Colorful Accent 4" w:uiPriority="52"/>
+    <w:lsdException w:name="List Table 1 Light Accent 5" w:uiPriority="46"/>
+    <w:lsdException w:name="List Table 2 Accent 5" w:uiPriority="47"/>
+    <w:lsdException w:name="List Table 3 Accent 5" w:uiPriority="48"/>
+    <w:lsdException w:name="List Table 4 Accent 5" w:uiPriority="49"/>
+    <w:lsdException w:name="List Table 5 Dark Accent 5" w:uiPriority="50"/>
+    <w:lsdException w:name="List Table 6 Colorful Accent 5" w:uiPriority="51"/>
+    <w:lsdException w:name="List Table 7 Colorful Accent 5" w:uiPriority="52"/>
+    <w:lsdException w:name="List Table 1 Light Accent 6" w:uiPriority="46"/>
+    <w:lsdException w:name="List Table 2 Accent 6" w:uiPriority="47"/>
+    <w:lsdException w:name="List Table 3 Accent 6" w:uiPriority="48"/>
+    <w:lsdException w:name="List Table 4 Accent 6" w:uiPriority="49"/>
+    <w:lsdException w:name="List Table 5 Dark Accent 6" w:uiPriority="50"/>
+    <w:lsdException w:name="List Table 6 Colorful Accent 6" w:uiPriority="51"/>
+    <w:lsdException w:name="List Table 7 Colorful Accent 6" w:uiPriority="52"/>
   </w:latentStyles>
   <w:style w:type="paragraph" w:default="1" w:styleId="Normal">
     <w:name w:val="Normal"/>
@@ -9902,7 +9477,7 @@
   <a:extraClrSchemeLst/>
   <a:extLst>
     <a:ext uri="{05A4C25C-085E-4340-85A3-A5531E510DB2}">
-      <thm15:themeFamily xmlns:thm15="http://schemas.microsoft.com/office/thememl/2012/main" xmlns="" name="Office Theme" id="{62F939B6-93AF-4DB8-9C6B-D6C7DFDC589F}" vid="{4A3C46E8-61CC-4603-A589-7422A47A8E4A}"/>
+      <thm15:themeFamily xmlns:thm15="http://schemas.microsoft.com/office/thememl/2012/main" name="Office Theme" id="{62F939B6-93AF-4DB8-9C6B-D6C7DFDC589F}" vid="{4A3C46E8-61CC-4603-A589-7422A47A8E4A}"/>
     </a:ext>
   </a:extLst>
 </a:theme>
@@ -9913,7 +9488,7 @@
 </file>
 
 <file path=customXml/itemProps1.xml><?xml version="1.0" encoding="utf-8"?>
-<ds:datastoreItem xmlns:ds="http://schemas.openxmlformats.org/officeDocument/2006/customXml" ds:itemID="{37CBA48B-C5F6-450F-ACAE-D861AB4E1948}">
+<ds:datastoreItem xmlns:ds="http://schemas.openxmlformats.org/officeDocument/2006/customXml" ds:itemID="{8FC8AD7A-F30C-404F-8441-3E9382E56331}">
   <ds:schemaRefs>
     <ds:schemaRef ds:uri="http://schemas.openxmlformats.org/officeDocument/2006/bibliography"/>
   </ds:schemaRefs>

</xml_diff>